<commit_message>
The product page is half done
</commit_message>
<xml_diff>
--- a/documents/Отчёт_Разработка мобильного приложения_ГончароваНЕ_43П.docx
+++ b/documents/Отчёт_Разработка мобильного приложения_ГончароваНЕ_43П.docx
@@ -1,6 +1,6 @@
 
 <file path=word/document.xml><?xml version="1.0" encoding="utf-8"?>
-<w:document xmlns:wpc="http://schemas.microsoft.com/office/word/2010/wordprocessingCanvas" xmlns:cx="http://schemas.microsoft.com/office/drawing/2014/chartex" xmlns:cx1="http://schemas.microsoft.com/office/drawing/2015/9/8/chartex" xmlns:cx2="http://schemas.microsoft.com/office/drawing/2015/10/21/chartex" xmlns:cx3="http://schemas.microsoft.com/office/drawing/2016/5/9/chartex" xmlns:cx4="http://schemas.microsoft.com/office/drawing/2016/5/10/chartex" xmlns:cx5="http://schemas.microsoft.com/office/drawing/2016/5/11/chartex" xmlns:cx6="http://schemas.microsoft.com/office/drawing/2016/5/12/chartex" xmlns:cx7="http://schemas.microsoft.com/office/drawing/2016/5/13/chartex" xmlns:cx8="http://schemas.microsoft.com/office/drawing/2016/5/14/chartex" xmlns:mc="http://schemas.openxmlformats.org/markup-compatibility/2006" xmlns:aink="http://schemas.microsoft.com/office/drawing/2016/ink" xmlns:am3d="http://schemas.microsoft.com/office/drawing/2017/model3d" xmlns:o="urn:schemas-microsoft-com:office:office" xmlns:oel="http://schemas.microsoft.com/office/2019/extlst" xmlns:r="http://schemas.openxmlformats.org/officeDocument/2006/relationships" xmlns:m="http://schemas.openxmlformats.org/officeDocument/2006/math" xmlns:v="urn:schemas-microsoft-com:vml" xmlns:wp14="http://schemas.microsoft.com/office/word/2010/wordprocessingDrawing" xmlns:wp="http://schemas.openxmlformats.org/drawingml/2006/wordprocessingDrawing" xmlns:w10="urn:schemas-microsoft-com:office:word" xmlns:w="http://schemas.openxmlformats.org/wordprocessingml/2006/main" xmlns:w14="http://schemas.microsoft.com/office/word/2010/wordml" xmlns:w15="http://schemas.microsoft.com/office/word/2012/wordml" xmlns:w16cex="http://schemas.microsoft.com/office/word/2018/wordml/cex" xmlns:w16cid="http://schemas.microsoft.com/office/word/2016/wordml/cid" xmlns:w16="http://schemas.microsoft.com/office/word/2018/wordml" xmlns:w16sdtdh="http://schemas.microsoft.com/office/word/2020/wordml/sdtdatahash" xmlns:w16se="http://schemas.microsoft.com/office/word/2015/wordml/symex" xmlns:wpg="http://schemas.microsoft.com/office/word/2010/wordprocessingGroup" xmlns:wpi="http://schemas.microsoft.com/office/word/2010/wordprocessingInk" xmlns:wne="http://schemas.microsoft.com/office/word/2006/wordml" xmlns:wps="http://schemas.microsoft.com/office/word/2010/wordprocessingShape" mc:Ignorable="w14 w15 w16se w16cid w16 w16cex w16sdtdh wp14">
+<w:document xmlns:wpc="http://schemas.microsoft.com/office/word/2010/wordprocessingCanvas" xmlns:cx="http://schemas.microsoft.com/office/drawing/2014/chartex" xmlns:mc="http://schemas.openxmlformats.org/markup-compatibility/2006" xmlns:o="urn:schemas-microsoft-com:office:office" xmlns:r="http://schemas.openxmlformats.org/officeDocument/2006/relationships" xmlns:m="http://schemas.openxmlformats.org/officeDocument/2006/math" xmlns:v="urn:schemas-microsoft-com:vml" xmlns:wp14="http://schemas.microsoft.com/office/word/2010/wordprocessingDrawing" xmlns:wp="http://schemas.openxmlformats.org/drawingml/2006/wordprocessingDrawing" xmlns:w10="urn:schemas-microsoft-com:office:word" xmlns:w="http://schemas.openxmlformats.org/wordprocessingml/2006/main" xmlns:w14="http://schemas.microsoft.com/office/word/2010/wordml" xmlns:w15="http://schemas.microsoft.com/office/word/2012/wordml" xmlns:w16se="http://schemas.microsoft.com/office/word/2015/wordml/symex" xmlns:wpg="http://schemas.microsoft.com/office/word/2010/wordprocessingGroup" xmlns:wpi="http://schemas.microsoft.com/office/word/2010/wordprocessingInk" xmlns:wne="http://schemas.microsoft.com/office/word/2006/wordml" xmlns:wps="http://schemas.microsoft.com/office/word/2010/wordprocessingShape" mc:Ignorable="w14 w15 w16se wp14">
   <w:body>
     <w:p>
       <w:pPr>
@@ -858,7 +858,6 @@
         </w:rPr>
         <w:t>лектронная почта: 12</w:t>
       </w:r>
-      <w:proofErr w:type="spellStart"/>
       <w:r>
         <w:rPr>
           <w:rFonts w:ascii="Times New Roman" w:hAnsi="Times New Roman" w:cs="Times New Roman"/>
@@ -868,7 +867,6 @@
         </w:rPr>
         <w:t>bts</w:t>
       </w:r>
-      <w:proofErr w:type="spellEnd"/>
       <w:r>
         <w:rPr>
           <w:rFonts w:ascii="Times New Roman" w:hAnsi="Times New Roman" w:cs="Times New Roman"/>
@@ -894,7 +892,6 @@
         </w:rPr>
         <w:t>@</w:t>
       </w:r>
-      <w:proofErr w:type="spellStart"/>
       <w:r>
         <w:rPr>
           <w:rFonts w:ascii="Times New Roman" w:hAnsi="Times New Roman" w:cs="Times New Roman"/>
@@ -931,7 +928,6 @@
         </w:rPr>
         <w:t>il</w:t>
       </w:r>
-      <w:proofErr w:type="spellEnd"/>
       <w:r>
         <w:rPr>
           <w:rFonts w:ascii="Times New Roman" w:hAnsi="Times New Roman" w:cs="Times New Roman"/>
@@ -3822,6 +3818,72 @@
         </w:rPr>
         <w:t>J</w:t>
       </w:r>
+      <w:r>
+        <w:rPr>
+          <w:rFonts w:ascii="Times New Roman" w:hAnsi="Times New Roman" w:cs="Times New Roman"/>
+          <w:sz w:val="28"/>
+          <w:szCs w:val="28"/>
+        </w:rPr>
+        <w:t xml:space="preserve">etpack </w:t>
+      </w:r>
+      <w:r>
+        <w:rPr>
+          <w:rFonts w:ascii="Times New Roman" w:hAnsi="Times New Roman" w:cs="Times New Roman"/>
+          <w:sz w:val="28"/>
+          <w:szCs w:val="28"/>
+          <w:lang w:val="en-US"/>
+        </w:rPr>
+        <w:t>C</w:t>
+      </w:r>
+      <w:r>
+        <w:rPr>
+          <w:rFonts w:ascii="Times New Roman" w:hAnsi="Times New Roman" w:cs="Times New Roman"/>
+          <w:sz w:val="28"/>
+          <w:szCs w:val="28"/>
+        </w:rPr>
+        <w:t xml:space="preserve">ompose, </w:t>
+      </w:r>
+      <w:r>
+        <w:rPr>
+          <w:rFonts w:ascii="Times New Roman" w:hAnsi="Times New Roman" w:cs="Times New Roman"/>
+          <w:sz w:val="28"/>
+          <w:szCs w:val="28"/>
+        </w:rPr>
+        <w:t>графический онлайн</w:t>
+      </w:r>
+      <w:r>
+        <w:rPr>
+          <w:rFonts w:ascii="Times New Roman" w:hAnsi="Times New Roman" w:cs="Times New Roman"/>
+          <w:sz w:val="28"/>
+          <w:szCs w:val="28"/>
+        </w:rPr>
+        <w:t xml:space="preserve"> – </w:t>
+      </w:r>
+      <w:r>
+        <w:rPr>
+          <w:rFonts w:ascii="Times New Roman" w:hAnsi="Times New Roman" w:cs="Times New Roman"/>
+          <w:sz w:val="28"/>
+          <w:szCs w:val="28"/>
+        </w:rPr>
+        <w:t xml:space="preserve">редактор </w:t>
+      </w:r>
+      <w:r>
+        <w:rPr>
+          <w:rFonts w:ascii="Times New Roman" w:hAnsi="Times New Roman" w:cs="Times New Roman"/>
+          <w:sz w:val="28"/>
+          <w:szCs w:val="28"/>
+          <w:lang w:val="en-US"/>
+        </w:rPr>
+        <w:t>Figma</w:t>
+      </w:r>
+      <w:r>
+        <w:rPr>
+          <w:rFonts w:ascii="Times New Roman" w:hAnsi="Times New Roman" w:cs="Times New Roman"/>
+          <w:sz w:val="28"/>
+          <w:szCs w:val="28"/>
+        </w:rPr>
+        <w:t xml:space="preserve">, система управления версиями </w:t>
+      </w:r>
       <w:proofErr w:type="spellStart"/>
       <w:r>
         <w:rPr>
@@ -3829,7 +3891,7 @@
           <w:sz w:val="28"/>
           <w:szCs w:val="28"/>
         </w:rPr>
-        <w:t>etpack</w:t>
+        <w:t>Git</w:t>
       </w:r>
       <w:proofErr w:type="spellEnd"/>
       <w:r>
@@ -3838,6 +3900,32 @@
           <w:sz w:val="28"/>
           <w:szCs w:val="28"/>
         </w:rPr>
+        <w:t xml:space="preserve">, система хранения проектов </w:t>
+      </w:r>
+      <w:proofErr w:type="spellStart"/>
+      <w:r>
+        <w:rPr>
+          <w:rFonts w:ascii="Times New Roman" w:hAnsi="Times New Roman" w:cs="Times New Roman"/>
+          <w:sz w:val="28"/>
+          <w:szCs w:val="28"/>
+        </w:rPr>
+        <w:t>Gogs</w:t>
+      </w:r>
+      <w:proofErr w:type="spellEnd"/>
+      <w:r>
+        <w:rPr>
+          <w:rFonts w:ascii="Times New Roman" w:hAnsi="Times New Roman" w:cs="Times New Roman"/>
+          <w:sz w:val="28"/>
+          <w:szCs w:val="28"/>
+        </w:rPr>
+        <w:t>,</w:t>
+      </w:r>
+      <w:r>
+        <w:rPr>
+          <w:rFonts w:ascii="Times New Roman" w:hAnsi="Times New Roman" w:cs="Times New Roman"/>
+          <w:sz w:val="28"/>
+          <w:szCs w:val="28"/>
+        </w:rPr>
         <w:t xml:space="preserve"> </w:t>
       </w:r>
       <w:r>
@@ -3845,156 +3933,42 @@
           <w:rFonts w:ascii="Times New Roman" w:hAnsi="Times New Roman" w:cs="Times New Roman"/>
           <w:sz w:val="28"/>
           <w:szCs w:val="28"/>
+        </w:rPr>
+        <w:t>облачная платформа</w:t>
+      </w:r>
+      <w:r>
+        <w:rPr>
+          <w:rFonts w:ascii="Times New Roman" w:hAnsi="Times New Roman" w:cs="Times New Roman"/>
+          <w:sz w:val="28"/>
+          <w:szCs w:val="28"/>
+        </w:rPr>
+        <w:t xml:space="preserve"> систем</w:t>
+      </w:r>
+      <w:r>
+        <w:rPr>
+          <w:rFonts w:ascii="Times New Roman" w:hAnsi="Times New Roman" w:cs="Times New Roman"/>
+          <w:sz w:val="28"/>
+          <w:szCs w:val="28"/>
+        </w:rPr>
+        <w:t>ы</w:t>
+      </w:r>
+      <w:r>
+        <w:rPr>
+          <w:rFonts w:ascii="Times New Roman" w:hAnsi="Times New Roman" w:cs="Times New Roman"/>
+          <w:sz w:val="28"/>
+          <w:szCs w:val="28"/>
+        </w:rPr>
+        <w:t xml:space="preserve"> управления базами данных </w:t>
+      </w:r>
+      <w:r>
+        <w:rPr>
+          <w:rFonts w:ascii="Times New Roman" w:hAnsi="Times New Roman" w:cs="Times New Roman"/>
+          <w:sz w:val="28"/>
+          <w:szCs w:val="28"/>
           <w:lang w:val="en-US"/>
         </w:rPr>
-        <w:t>C</w:t>
-      </w:r>
-      <w:proofErr w:type="spellStart"/>
-      <w:r>
-        <w:rPr>
-          <w:rFonts w:ascii="Times New Roman" w:hAnsi="Times New Roman" w:cs="Times New Roman"/>
-          <w:sz w:val="28"/>
-          <w:szCs w:val="28"/>
-        </w:rPr>
-        <w:t>ompose</w:t>
-      </w:r>
-      <w:proofErr w:type="spellEnd"/>
-      <w:r>
-        <w:rPr>
-          <w:rFonts w:ascii="Times New Roman" w:hAnsi="Times New Roman" w:cs="Times New Roman"/>
-          <w:sz w:val="28"/>
-          <w:szCs w:val="28"/>
-        </w:rPr>
-        <w:t xml:space="preserve">, </w:t>
-      </w:r>
-      <w:r>
-        <w:rPr>
-          <w:rFonts w:ascii="Times New Roman" w:hAnsi="Times New Roman" w:cs="Times New Roman"/>
-          <w:sz w:val="28"/>
-          <w:szCs w:val="28"/>
-        </w:rPr>
-        <w:t>графический онлайн</w:t>
-      </w:r>
-      <w:r>
-        <w:rPr>
-          <w:rFonts w:ascii="Times New Roman" w:hAnsi="Times New Roman" w:cs="Times New Roman"/>
-          <w:sz w:val="28"/>
-          <w:szCs w:val="28"/>
-        </w:rPr>
-        <w:t xml:space="preserve"> – </w:t>
-      </w:r>
-      <w:r>
-        <w:rPr>
-          <w:rFonts w:ascii="Times New Roman" w:hAnsi="Times New Roman" w:cs="Times New Roman"/>
-          <w:sz w:val="28"/>
-          <w:szCs w:val="28"/>
-        </w:rPr>
-        <w:t xml:space="preserve">редактор </w:t>
-      </w:r>
-      <w:r>
-        <w:rPr>
-          <w:rFonts w:ascii="Times New Roman" w:hAnsi="Times New Roman" w:cs="Times New Roman"/>
-          <w:sz w:val="28"/>
-          <w:szCs w:val="28"/>
-          <w:lang w:val="en-US"/>
-        </w:rPr>
-        <w:t>Figma</w:t>
-      </w:r>
-      <w:r>
-        <w:rPr>
-          <w:rFonts w:ascii="Times New Roman" w:hAnsi="Times New Roman" w:cs="Times New Roman"/>
-          <w:sz w:val="28"/>
-          <w:szCs w:val="28"/>
-        </w:rPr>
-        <w:t xml:space="preserve">, система управления версиями </w:t>
-      </w:r>
-      <w:proofErr w:type="spellStart"/>
-      <w:r>
-        <w:rPr>
-          <w:rFonts w:ascii="Times New Roman" w:hAnsi="Times New Roman" w:cs="Times New Roman"/>
-          <w:sz w:val="28"/>
-          <w:szCs w:val="28"/>
-        </w:rPr>
-        <w:t>Git</w:t>
-      </w:r>
-      <w:proofErr w:type="spellEnd"/>
-      <w:r>
-        <w:rPr>
-          <w:rFonts w:ascii="Times New Roman" w:hAnsi="Times New Roman" w:cs="Times New Roman"/>
-          <w:sz w:val="28"/>
-          <w:szCs w:val="28"/>
-        </w:rPr>
-        <w:t xml:space="preserve">, система хранения проектов </w:t>
-      </w:r>
-      <w:proofErr w:type="spellStart"/>
-      <w:r>
-        <w:rPr>
-          <w:rFonts w:ascii="Times New Roman" w:hAnsi="Times New Roman" w:cs="Times New Roman"/>
-          <w:sz w:val="28"/>
-          <w:szCs w:val="28"/>
-        </w:rPr>
-        <w:t>Gogs</w:t>
-      </w:r>
-      <w:proofErr w:type="spellEnd"/>
-      <w:r>
-        <w:rPr>
-          <w:rFonts w:ascii="Times New Roman" w:hAnsi="Times New Roman" w:cs="Times New Roman"/>
-          <w:sz w:val="28"/>
-          <w:szCs w:val="28"/>
-        </w:rPr>
-        <w:t>,</w:t>
-      </w:r>
-      <w:r>
-        <w:rPr>
-          <w:rFonts w:ascii="Times New Roman" w:hAnsi="Times New Roman" w:cs="Times New Roman"/>
-          <w:sz w:val="28"/>
-          <w:szCs w:val="28"/>
-        </w:rPr>
-        <w:t xml:space="preserve"> </w:t>
-      </w:r>
-      <w:r>
-        <w:rPr>
-          <w:rFonts w:ascii="Times New Roman" w:hAnsi="Times New Roman" w:cs="Times New Roman"/>
-          <w:sz w:val="28"/>
-          <w:szCs w:val="28"/>
-        </w:rPr>
-        <w:t>облачная платформа</w:t>
-      </w:r>
-      <w:r>
-        <w:rPr>
-          <w:rFonts w:ascii="Times New Roman" w:hAnsi="Times New Roman" w:cs="Times New Roman"/>
-          <w:sz w:val="28"/>
-          <w:szCs w:val="28"/>
-        </w:rPr>
-        <w:t xml:space="preserve"> систем</w:t>
-      </w:r>
-      <w:r>
-        <w:rPr>
-          <w:rFonts w:ascii="Times New Roman" w:hAnsi="Times New Roman" w:cs="Times New Roman"/>
-          <w:sz w:val="28"/>
-          <w:szCs w:val="28"/>
-        </w:rPr>
-        <w:t>ы</w:t>
-      </w:r>
-      <w:r>
-        <w:rPr>
-          <w:rFonts w:ascii="Times New Roman" w:hAnsi="Times New Roman" w:cs="Times New Roman"/>
-          <w:sz w:val="28"/>
-          <w:szCs w:val="28"/>
-        </w:rPr>
-        <w:t xml:space="preserve"> управления базами данных </w:t>
-      </w:r>
-      <w:proofErr w:type="spellStart"/>
-      <w:r>
-        <w:rPr>
-          <w:rFonts w:ascii="Times New Roman" w:hAnsi="Times New Roman" w:cs="Times New Roman"/>
-          <w:sz w:val="28"/>
-          <w:szCs w:val="28"/>
-          <w:lang w:val="en-US"/>
-        </w:rPr>
         <w:t>Supabase</w:t>
       </w:r>
-      <w:proofErr w:type="spellEnd"/>
       <w:r>
         <w:rPr>
           <w:rFonts w:ascii="Times New Roman" w:hAnsi="Times New Roman" w:cs="Times New Roman"/>
@@ -4041,25 +4015,7 @@
           <w:sz w:val="28"/>
           <w:szCs w:val="28"/>
         </w:rPr>
-        <w:t xml:space="preserve"> на основе </w:t>
-      </w:r>
-      <w:proofErr w:type="spellStart"/>
-      <w:r>
-        <w:rPr>
-          <w:rFonts w:ascii="Times New Roman" w:hAnsi="Times New Roman" w:cs="Times New Roman"/>
-          <w:sz w:val="28"/>
-          <w:szCs w:val="28"/>
-        </w:rPr>
-        <w:t>PostgreSQL</w:t>
-      </w:r>
-      <w:proofErr w:type="spellEnd"/>
-      <w:r>
-        <w:rPr>
-          <w:rFonts w:ascii="Times New Roman" w:hAnsi="Times New Roman" w:cs="Times New Roman"/>
-          <w:sz w:val="28"/>
-          <w:szCs w:val="28"/>
-        </w:rPr>
-        <w:t>);</w:t>
+        <w:t xml:space="preserve"> на основе PostgreSQL);</w:t>
       </w:r>
     </w:p>
     <w:p>
@@ -6440,25 +6396,14 @@
         </w:rPr>
         <w:t>V</w:t>
       </w:r>
-      <w:proofErr w:type="spellStart"/>
-      <w:r>
-        <w:rPr>
-          <w:rFonts w:ascii="Times New Roman" w:hAnsi="Times New Roman" w:cs="Times New Roman"/>
-          <w:bCs/>
-          <w:sz w:val="28"/>
-          <w:szCs w:val="28"/>
-        </w:rPr>
-        <w:t>iew</w:t>
-      </w:r>
-      <w:proofErr w:type="spellEnd"/>
-      <w:r>
-        <w:rPr>
-          <w:rFonts w:ascii="Times New Roman" w:hAnsi="Times New Roman" w:cs="Times New Roman"/>
-          <w:bCs/>
-          <w:sz w:val="28"/>
-          <w:szCs w:val="28"/>
-        </w:rPr>
-        <w:t xml:space="preserve"> абстрактной, так что бы ее можно было легко поменять;</w:t>
+      <w:r>
+        <w:rPr>
+          <w:rFonts w:ascii="Times New Roman" w:hAnsi="Times New Roman" w:cs="Times New Roman"/>
+          <w:bCs/>
+          <w:sz w:val="28"/>
+          <w:szCs w:val="28"/>
+        </w:rPr>
+        <w:t>iew абстрактной, так что бы ее можно было легко поменять;</w:t>
       </w:r>
     </w:p>
     <w:p>
@@ -6494,7 +6439,27 @@
           <w:sz w:val="28"/>
           <w:szCs w:val="28"/>
         </w:rPr>
-        <w:t xml:space="preserve"> View и </w:t>
+        <w:t xml:space="preserve"> </w:t>
+      </w:r>
+      <w:proofErr w:type="spellStart"/>
+      <w:r>
+        <w:rPr>
+          <w:rFonts w:ascii="Times New Roman" w:hAnsi="Times New Roman" w:cs="Times New Roman"/>
+          <w:bCs/>
+          <w:sz w:val="28"/>
+          <w:szCs w:val="28"/>
+        </w:rPr>
+        <w:t>View</w:t>
+      </w:r>
+      <w:proofErr w:type="spellEnd"/>
+      <w:r>
+        <w:rPr>
+          <w:rFonts w:ascii="Times New Roman" w:hAnsi="Times New Roman" w:cs="Times New Roman"/>
+          <w:bCs/>
+          <w:sz w:val="28"/>
+          <w:szCs w:val="28"/>
+        </w:rPr>
+        <w:t xml:space="preserve"> и </w:t>
       </w:r>
       <w:proofErr w:type="spellStart"/>
       <w:r>
@@ -6628,7 +6593,27 @@
           <w:sz w:val="28"/>
           <w:szCs w:val="28"/>
         </w:rPr>
-        <w:t xml:space="preserve">тесная связь между View и </w:t>
+        <w:t xml:space="preserve">тесная связь между </w:t>
+      </w:r>
+      <w:proofErr w:type="spellStart"/>
+      <w:r>
+        <w:rPr>
+          <w:rFonts w:ascii="Times New Roman" w:hAnsi="Times New Roman" w:cs="Times New Roman"/>
+          <w:bCs/>
+          <w:sz w:val="28"/>
+          <w:szCs w:val="28"/>
+        </w:rPr>
+        <w:t>View</w:t>
+      </w:r>
+      <w:proofErr w:type="spellEnd"/>
+      <w:r>
+        <w:rPr>
+          <w:rFonts w:ascii="Times New Roman" w:hAnsi="Times New Roman" w:cs="Times New Roman"/>
+          <w:bCs/>
+          <w:sz w:val="28"/>
+          <w:szCs w:val="28"/>
+        </w:rPr>
+        <w:t xml:space="preserve"> и </w:t>
       </w:r>
       <w:proofErr w:type="spellStart"/>
       <w:r>
@@ -8036,6 +8021,7 @@
         </w:rPr>
         <w:t>таблицы (сущности): Пользователи (</w:t>
       </w:r>
+      <w:proofErr w:type="spellStart"/>
       <w:r>
         <w:rPr>
           <w:rFonts w:ascii="Times New Roman" w:hAnsi="Times New Roman" w:cs="Times New Roman"/>
@@ -8045,6 +8031,7 @@
         </w:rPr>
         <w:t>User</w:t>
       </w:r>
+      <w:proofErr w:type="spellEnd"/>
       <w:r>
         <w:rPr>
           <w:rFonts w:ascii="Times New Roman" w:hAnsi="Times New Roman" w:cs="Times New Roman"/>
@@ -8084,6 +8071,7 @@
         </w:rPr>
         <w:t>), Товары (</w:t>
       </w:r>
+      <w:proofErr w:type="spellStart"/>
       <w:r>
         <w:rPr>
           <w:rFonts w:ascii="Times New Roman" w:hAnsi="Times New Roman" w:cs="Times New Roman"/>
@@ -8093,6 +8081,7 @@
         </w:rPr>
         <w:t>Products</w:t>
       </w:r>
+      <w:proofErr w:type="spellEnd"/>
       <w:r>
         <w:rPr>
           <w:rFonts w:ascii="Times New Roman" w:hAnsi="Times New Roman" w:cs="Times New Roman"/>
@@ -8152,6 +8141,24 @@
         </w:rPr>
         <w:t>In</w:t>
       </w:r>
+      <w:r>
+        <w:rPr>
+          <w:rFonts w:ascii="Times New Roman" w:hAnsi="Times New Roman" w:cs="Times New Roman"/>
+          <w:bCs/>
+          <w:sz w:val="28"/>
+          <w:szCs w:val="28"/>
+        </w:rPr>
+        <w:t>Order</w:t>
+      </w:r>
+      <w:r>
+        <w:rPr>
+          <w:rFonts w:ascii="Times New Roman" w:hAnsi="Times New Roman" w:cs="Times New Roman"/>
+          <w:bCs/>
+          <w:sz w:val="28"/>
+          <w:szCs w:val="28"/>
+        </w:rPr>
+        <w:t>), Отзывы (</w:t>
+      </w:r>
       <w:proofErr w:type="spellStart"/>
       <w:r>
         <w:rPr>
@@ -8160,7 +8167,7 @@
           <w:sz w:val="28"/>
           <w:szCs w:val="28"/>
         </w:rPr>
-        <w:t>Order</w:t>
+        <w:t>Reviews</w:t>
       </w:r>
       <w:proofErr w:type="spellEnd"/>
       <w:r>
@@ -8170,7 +8177,7 @@
           <w:sz w:val="28"/>
           <w:szCs w:val="28"/>
         </w:rPr>
-        <w:t>), Отзывы (</w:t>
+        <w:t>), Корзина (</w:t>
       </w:r>
       <w:proofErr w:type="spellStart"/>
       <w:r>
@@ -8180,7 +8187,7 @@
           <w:sz w:val="28"/>
           <w:szCs w:val="28"/>
         </w:rPr>
-        <w:t>Reviews</w:t>
+        <w:t>ShopCart</w:t>
       </w:r>
       <w:proofErr w:type="spellEnd"/>
       <w:r>
@@ -8190,7 +8197,34 @@
           <w:sz w:val="28"/>
           <w:szCs w:val="28"/>
         </w:rPr>
-        <w:t>), Корзина (</w:t>
+        <w:t>)</w:t>
+      </w:r>
+      <w:r>
+        <w:rPr>
+          <w:rFonts w:ascii="Times New Roman" w:hAnsi="Times New Roman" w:cs="Times New Roman"/>
+          <w:bCs/>
+          <w:sz w:val="28"/>
+          <w:szCs w:val="28"/>
+        </w:rPr>
+        <w:t xml:space="preserve">, История </w:t>
+      </w:r>
+      <w:r>
+        <w:rPr>
+          <w:rFonts w:ascii="Times New Roman" w:hAnsi="Times New Roman" w:cs="Times New Roman"/>
+          <w:bCs/>
+          <w:sz w:val="28"/>
+          <w:szCs w:val="28"/>
+        </w:rPr>
+        <w:t>товаров</w:t>
+      </w:r>
+      <w:r>
+        <w:rPr>
+          <w:rFonts w:ascii="Times New Roman" w:hAnsi="Times New Roman" w:cs="Times New Roman"/>
+          <w:bCs/>
+          <w:sz w:val="28"/>
+          <w:szCs w:val="28"/>
+        </w:rPr>
+        <w:t xml:space="preserve"> (</w:t>
       </w:r>
       <w:proofErr w:type="spellStart"/>
       <w:r>
@@ -8200,7 +8234,7 @@
           <w:sz w:val="28"/>
           <w:szCs w:val="28"/>
         </w:rPr>
-        <w:t>ShopCart</w:t>
+        <w:t>History</w:t>
       </w:r>
       <w:proofErr w:type="spellEnd"/>
       <w:r>
@@ -8210,6 +8244,53 @@
           <w:sz w:val="28"/>
           <w:szCs w:val="28"/>
         </w:rPr>
+        <w:t xml:space="preserve">), </w:t>
+      </w:r>
+      <w:r>
+        <w:rPr>
+          <w:rFonts w:ascii="Times New Roman" w:hAnsi="Times New Roman" w:cs="Times New Roman"/>
+          <w:bCs/>
+          <w:sz w:val="28"/>
+          <w:szCs w:val="28"/>
+        </w:rPr>
+        <w:t>Способы</w:t>
+      </w:r>
+      <w:r>
+        <w:rPr>
+          <w:rFonts w:ascii="Times New Roman" w:hAnsi="Times New Roman" w:cs="Times New Roman"/>
+          <w:bCs/>
+          <w:sz w:val="28"/>
+          <w:szCs w:val="28"/>
+        </w:rPr>
+        <w:t xml:space="preserve"> оплаты</w:t>
+      </w:r>
+      <w:r>
+        <w:rPr>
+          <w:rFonts w:ascii="Times New Roman" w:hAnsi="Times New Roman" w:cs="Times New Roman"/>
+          <w:bCs/>
+          <w:sz w:val="28"/>
+          <w:szCs w:val="28"/>
+        </w:rPr>
+        <w:t xml:space="preserve"> (</w:t>
+      </w:r>
+      <w:proofErr w:type="spellStart"/>
+      <w:r>
+        <w:rPr>
+          <w:rFonts w:ascii="Times New Roman" w:hAnsi="Times New Roman" w:cs="Times New Roman"/>
+          <w:bCs/>
+          <w:sz w:val="28"/>
+          <w:szCs w:val="28"/>
+        </w:rPr>
+        <w:t>PaymentMethods</w:t>
+      </w:r>
+      <w:proofErr w:type="spellEnd"/>
+      <w:r>
+        <w:rPr>
+          <w:rFonts w:ascii="Times New Roman" w:hAnsi="Times New Roman" w:cs="Times New Roman"/>
+          <w:bCs/>
+          <w:sz w:val="28"/>
+          <w:szCs w:val="28"/>
+        </w:rPr>
         <w:t>)</w:t>
       </w:r>
       <w:r>
@@ -8219,25 +8300,16 @@
           <w:sz w:val="28"/>
           <w:szCs w:val="28"/>
         </w:rPr>
-        <w:t xml:space="preserve">, История </w:t>
-      </w:r>
-      <w:r>
-        <w:rPr>
-          <w:rFonts w:ascii="Times New Roman" w:hAnsi="Times New Roman" w:cs="Times New Roman"/>
-          <w:bCs/>
-          <w:sz w:val="28"/>
-          <w:szCs w:val="28"/>
-        </w:rPr>
-        <w:t>товаров</w:t>
-      </w:r>
-      <w:r>
-        <w:rPr>
-          <w:rFonts w:ascii="Times New Roman" w:hAnsi="Times New Roman" w:cs="Times New Roman"/>
-          <w:bCs/>
-          <w:sz w:val="28"/>
-          <w:szCs w:val="28"/>
-        </w:rPr>
-        <w:t xml:space="preserve"> (</w:t>
+        <w:t>,</w:t>
+      </w:r>
+      <w:r>
+        <w:rPr>
+          <w:rFonts w:ascii="Times New Roman" w:hAnsi="Times New Roman" w:cs="Times New Roman"/>
+          <w:bCs/>
+          <w:sz w:val="28"/>
+          <w:szCs w:val="28"/>
+        </w:rPr>
+        <w:t xml:space="preserve"> Способы доставки (</w:t>
       </w:r>
       <w:proofErr w:type="spellStart"/>
       <w:r>
@@ -8247,7 +8319,16 @@
           <w:sz w:val="28"/>
           <w:szCs w:val="28"/>
         </w:rPr>
-        <w:t>History</w:t>
+        <w:t>Delivery</w:t>
+      </w:r>
+      <w:r>
+        <w:rPr>
+          <w:rFonts w:ascii="Times New Roman" w:hAnsi="Times New Roman" w:cs="Times New Roman"/>
+          <w:bCs/>
+          <w:sz w:val="28"/>
+          <w:szCs w:val="28"/>
+        </w:rPr>
+        <w:t>Methods</w:t>
       </w:r>
       <w:proofErr w:type="spellEnd"/>
       <w:r>
@@ -8257,34 +8338,72 @@
           <w:sz w:val="28"/>
           <w:szCs w:val="28"/>
         </w:rPr>
-        <w:t xml:space="preserve">), </w:t>
-      </w:r>
-      <w:r>
-        <w:rPr>
-          <w:rFonts w:ascii="Times New Roman" w:hAnsi="Times New Roman" w:cs="Times New Roman"/>
-          <w:bCs/>
-          <w:sz w:val="28"/>
-          <w:szCs w:val="28"/>
-        </w:rPr>
-        <w:t>Способы</w:t>
-      </w:r>
-      <w:r>
-        <w:rPr>
-          <w:rFonts w:ascii="Times New Roman" w:hAnsi="Times New Roman" w:cs="Times New Roman"/>
-          <w:bCs/>
-          <w:sz w:val="28"/>
-          <w:szCs w:val="28"/>
-        </w:rPr>
-        <w:t xml:space="preserve"> оплаты</w:t>
-      </w:r>
-      <w:r>
-        <w:rPr>
-          <w:rFonts w:ascii="Times New Roman" w:hAnsi="Times New Roman" w:cs="Times New Roman"/>
-          <w:bCs/>
-          <w:sz w:val="28"/>
-          <w:szCs w:val="28"/>
-        </w:rPr>
-        <w:t xml:space="preserve"> (</w:t>
+        <w:t>),</w:t>
+      </w:r>
+      <w:r>
+        <w:rPr>
+          <w:rFonts w:ascii="Times New Roman" w:hAnsi="Times New Roman" w:cs="Times New Roman"/>
+          <w:bCs/>
+          <w:sz w:val="28"/>
+          <w:szCs w:val="28"/>
+        </w:rPr>
+        <w:t xml:space="preserve"> Статус заказа (</w:t>
+      </w:r>
+      <w:r>
+        <w:rPr>
+          <w:rFonts w:ascii="Times New Roman" w:hAnsi="Times New Roman" w:cs="Times New Roman"/>
+          <w:bCs/>
+          <w:sz w:val="28"/>
+          <w:szCs w:val="28"/>
+          <w:lang w:val="en-US"/>
+        </w:rPr>
+        <w:t>O</w:t>
+      </w:r>
+      <w:r>
+        <w:rPr>
+          <w:rFonts w:ascii="Times New Roman" w:hAnsi="Times New Roman" w:cs="Times New Roman"/>
+          <w:bCs/>
+          <w:sz w:val="28"/>
+          <w:szCs w:val="28"/>
+        </w:rPr>
+        <w:t>rder</w:t>
+      </w:r>
+      <w:r>
+        <w:rPr>
+          <w:rFonts w:ascii="Times New Roman" w:hAnsi="Times New Roman" w:cs="Times New Roman"/>
+          <w:bCs/>
+          <w:sz w:val="28"/>
+          <w:szCs w:val="28"/>
+          <w:lang w:val="en-US"/>
+        </w:rPr>
+        <w:t>S</w:t>
+      </w:r>
+      <w:r>
+        <w:rPr>
+          <w:rFonts w:ascii="Times New Roman" w:hAnsi="Times New Roman" w:cs="Times New Roman"/>
+          <w:bCs/>
+          <w:sz w:val="28"/>
+          <w:szCs w:val="28"/>
+        </w:rPr>
+        <w:t>tatus</w:t>
+      </w:r>
+      <w:r>
+        <w:rPr>
+          <w:rFonts w:ascii="Times New Roman" w:hAnsi="Times New Roman" w:cs="Times New Roman"/>
+          <w:bCs/>
+          <w:sz w:val="28"/>
+          <w:szCs w:val="28"/>
+        </w:rPr>
+        <w:t>)</w:t>
+      </w:r>
+      <w:r>
+        <w:rPr>
+          <w:rFonts w:ascii="Times New Roman" w:hAnsi="Times New Roman" w:cs="Times New Roman"/>
+          <w:bCs/>
+          <w:sz w:val="28"/>
+          <w:szCs w:val="28"/>
+        </w:rPr>
+        <w:t>, Статус товара (</w:t>
       </w:r>
       <w:proofErr w:type="spellStart"/>
       <w:r>
@@ -8294,7 +8413,7 @@
           <w:sz w:val="28"/>
           <w:szCs w:val="28"/>
         </w:rPr>
-        <w:t>PaymentMethods</w:t>
+        <w:t>Prod</w:t>
       </w:r>
       <w:proofErr w:type="spellEnd"/>
       <w:r>
@@ -8303,26 +8422,27 @@
           <w:bCs/>
           <w:sz w:val="28"/>
           <w:szCs w:val="28"/>
-        </w:rPr>
-        <w:t>)</w:t>
-      </w:r>
-      <w:r>
-        <w:rPr>
-          <w:rFonts w:ascii="Times New Roman" w:hAnsi="Times New Roman" w:cs="Times New Roman"/>
-          <w:bCs/>
-          <w:sz w:val="28"/>
-          <w:szCs w:val="28"/>
-        </w:rPr>
-        <w:t>,</w:t>
-      </w:r>
-      <w:r>
-        <w:rPr>
-          <w:rFonts w:ascii="Times New Roman" w:hAnsi="Times New Roman" w:cs="Times New Roman"/>
-          <w:bCs/>
-          <w:sz w:val="28"/>
-          <w:szCs w:val="28"/>
-        </w:rPr>
-        <w:t xml:space="preserve"> Способы доставки (</w:t>
+          <w:lang w:val="en-US"/>
+        </w:rPr>
+        <w:t>S</w:t>
+      </w:r>
+      <w:r>
+        <w:rPr>
+          <w:rFonts w:ascii="Times New Roman" w:hAnsi="Times New Roman" w:cs="Times New Roman"/>
+          <w:bCs/>
+          <w:sz w:val="28"/>
+          <w:szCs w:val="28"/>
+        </w:rPr>
+        <w:t>tatus)</w:t>
+      </w:r>
+      <w:r>
+        <w:rPr>
+          <w:rFonts w:ascii="Times New Roman" w:hAnsi="Times New Roman" w:cs="Times New Roman"/>
+          <w:bCs/>
+          <w:sz w:val="28"/>
+          <w:szCs w:val="28"/>
+        </w:rPr>
+        <w:t>, Страна производства (</w:t>
       </w:r>
       <w:proofErr w:type="spellStart"/>
       <w:r>
@@ -8332,146 +8452,9 @@
           <w:sz w:val="28"/>
           <w:szCs w:val="28"/>
         </w:rPr>
-        <w:t>Delivery</w:t>
-      </w:r>
-      <w:r>
-        <w:rPr>
-          <w:rFonts w:ascii="Times New Roman" w:hAnsi="Times New Roman" w:cs="Times New Roman"/>
-          <w:bCs/>
-          <w:sz w:val="28"/>
-          <w:szCs w:val="28"/>
-        </w:rPr>
-        <w:t>Methods</w:t>
+        <w:t>Country</w:t>
       </w:r>
       <w:proofErr w:type="spellEnd"/>
-      <w:r>
-        <w:rPr>
-          <w:rFonts w:ascii="Times New Roman" w:hAnsi="Times New Roman" w:cs="Times New Roman"/>
-          <w:bCs/>
-          <w:sz w:val="28"/>
-          <w:szCs w:val="28"/>
-        </w:rPr>
-        <w:t>),</w:t>
-      </w:r>
-      <w:r>
-        <w:rPr>
-          <w:rFonts w:ascii="Times New Roman" w:hAnsi="Times New Roman" w:cs="Times New Roman"/>
-          <w:bCs/>
-          <w:sz w:val="28"/>
-          <w:szCs w:val="28"/>
-        </w:rPr>
-        <w:t xml:space="preserve"> Статус заказа (</w:t>
-      </w:r>
-      <w:r>
-        <w:rPr>
-          <w:rFonts w:ascii="Times New Roman" w:hAnsi="Times New Roman" w:cs="Times New Roman"/>
-          <w:bCs/>
-          <w:sz w:val="28"/>
-          <w:szCs w:val="28"/>
-          <w:lang w:val="en-US"/>
-        </w:rPr>
-        <w:t>O</w:t>
-      </w:r>
-      <w:proofErr w:type="spellStart"/>
-      <w:r>
-        <w:rPr>
-          <w:rFonts w:ascii="Times New Roman" w:hAnsi="Times New Roman" w:cs="Times New Roman"/>
-          <w:bCs/>
-          <w:sz w:val="28"/>
-          <w:szCs w:val="28"/>
-        </w:rPr>
-        <w:t>rder</w:t>
-      </w:r>
-      <w:proofErr w:type="spellEnd"/>
-      <w:r>
-        <w:rPr>
-          <w:rFonts w:ascii="Times New Roman" w:hAnsi="Times New Roman" w:cs="Times New Roman"/>
-          <w:bCs/>
-          <w:sz w:val="28"/>
-          <w:szCs w:val="28"/>
-          <w:lang w:val="en-US"/>
-        </w:rPr>
-        <w:t>S</w:t>
-      </w:r>
-      <w:proofErr w:type="spellStart"/>
-      <w:r>
-        <w:rPr>
-          <w:rFonts w:ascii="Times New Roman" w:hAnsi="Times New Roman" w:cs="Times New Roman"/>
-          <w:bCs/>
-          <w:sz w:val="28"/>
-          <w:szCs w:val="28"/>
-        </w:rPr>
-        <w:t>tatus</w:t>
-      </w:r>
-      <w:proofErr w:type="spellEnd"/>
-      <w:r>
-        <w:rPr>
-          <w:rFonts w:ascii="Times New Roman" w:hAnsi="Times New Roman" w:cs="Times New Roman"/>
-          <w:bCs/>
-          <w:sz w:val="28"/>
-          <w:szCs w:val="28"/>
-        </w:rPr>
-        <w:t>)</w:t>
-      </w:r>
-      <w:r>
-        <w:rPr>
-          <w:rFonts w:ascii="Times New Roman" w:hAnsi="Times New Roman" w:cs="Times New Roman"/>
-          <w:bCs/>
-          <w:sz w:val="28"/>
-          <w:szCs w:val="28"/>
-        </w:rPr>
-        <w:t>, Статус товара (</w:t>
-      </w:r>
-      <w:proofErr w:type="spellStart"/>
-      <w:r>
-        <w:rPr>
-          <w:rFonts w:ascii="Times New Roman" w:hAnsi="Times New Roman" w:cs="Times New Roman"/>
-          <w:bCs/>
-          <w:sz w:val="28"/>
-          <w:szCs w:val="28"/>
-        </w:rPr>
-        <w:t>Prod</w:t>
-      </w:r>
-      <w:proofErr w:type="spellEnd"/>
-      <w:r>
-        <w:rPr>
-          <w:rFonts w:ascii="Times New Roman" w:hAnsi="Times New Roman" w:cs="Times New Roman"/>
-          <w:bCs/>
-          <w:sz w:val="28"/>
-          <w:szCs w:val="28"/>
-          <w:lang w:val="en-US"/>
-        </w:rPr>
-        <w:t>S</w:t>
-      </w:r>
-      <w:proofErr w:type="spellStart"/>
-      <w:r>
-        <w:rPr>
-          <w:rFonts w:ascii="Times New Roman" w:hAnsi="Times New Roman" w:cs="Times New Roman"/>
-          <w:bCs/>
-          <w:sz w:val="28"/>
-          <w:szCs w:val="28"/>
-        </w:rPr>
-        <w:t>tatus</w:t>
-      </w:r>
-      <w:proofErr w:type="spellEnd"/>
-      <w:r>
-        <w:rPr>
-          <w:rFonts w:ascii="Times New Roman" w:hAnsi="Times New Roman" w:cs="Times New Roman"/>
-          <w:bCs/>
-          <w:sz w:val="28"/>
-          <w:szCs w:val="28"/>
-        </w:rPr>
-        <w:t>)</w:t>
-      </w:r>
-      <w:r>
-        <w:rPr>
-          <w:rFonts w:ascii="Times New Roman" w:hAnsi="Times New Roman" w:cs="Times New Roman"/>
-          <w:bCs/>
-          <w:sz w:val="28"/>
-          <w:szCs w:val="28"/>
-        </w:rPr>
-        <w:t>, Страна производства (Country</w:t>
-      </w:r>
       <w:r>
         <w:rPr>
           <w:rFonts w:ascii="Times New Roman" w:hAnsi="Times New Roman" w:cs="Times New Roman"/>
@@ -9688,18 +9671,18 @@
         </w:rPr>
         <w:lastRenderedPageBreak/>
         <w:drawing>
-          <wp:anchor distT="0" distB="0" distL="114300" distR="114300" simplePos="0" relativeHeight="251688960" behindDoc="0" locked="0" layoutInCell="1" allowOverlap="1" wp14:anchorId="2A2BCDC3" wp14:editId="0164DB48">
+          <wp:anchor distT="0" distB="0" distL="114300" distR="114300" simplePos="0" relativeHeight="251691008" behindDoc="0" locked="0" layoutInCell="1" allowOverlap="1" wp14:anchorId="466ED9E8" wp14:editId="3829FB84">
             <wp:simplePos x="0" y="0"/>
             <wp:positionH relativeFrom="margin">
               <wp:align>center</wp:align>
             </wp:positionH>
             <wp:positionV relativeFrom="paragraph">
-              <wp:posOffset>613410</wp:posOffset>
+              <wp:posOffset>0</wp:posOffset>
             </wp:positionV>
-            <wp:extent cx="6156325" cy="3954780"/>
-            <wp:effectExtent l="0" t="0" r="0" b="7620"/>
+            <wp:extent cx="6120765" cy="3931920"/>
+            <wp:effectExtent l="0" t="0" r="0" b="0"/>
             <wp:wrapTopAndBottom/>
-            <wp:docPr id="12" name="Рисунок 12" descr="C:\Users\Пользователь\Desktop\GiftShopSunmul\ER-диаграмма базы данных онлайн-магазина Sunmul.jpg"/>
+            <wp:docPr id="11" name="Рисунок 11" descr="G:\Mobilka\Project\GiftShopSunmul\documents\ER-диаграмма базы данных онлайн-магазина Sunmul.jpg"/>
             <wp:cNvGraphicFramePr>
               <a:graphicFrameLocks xmlns:a="http://schemas.openxmlformats.org/drawingml/2006/main" noChangeAspect="1"/>
             </wp:cNvGraphicFramePr>
@@ -9707,7 +9690,7 @@
               <a:graphicData uri="http://schemas.openxmlformats.org/drawingml/2006/picture">
                 <pic:pic xmlns:pic="http://schemas.openxmlformats.org/drawingml/2006/picture">
                   <pic:nvPicPr>
-                    <pic:cNvPr id="0" name="Picture 1" descr="C:\Users\Пользователь\Desktop\GiftShopSunmul\ER-диаграмма базы данных онлайн-магазина Sunmul.jpg"/>
+                    <pic:cNvPr id="0" name="Picture 1" descr="G:\Mobilka\Project\GiftShopSunmul\documents\ER-диаграмма базы данных онлайн-магазина Sunmul.jpg"/>
                     <pic:cNvPicPr>
                       <a:picLocks noChangeAspect="1" noChangeArrowheads="1"/>
                     </pic:cNvPicPr>
@@ -9728,7 +9711,7 @@
                   <pic:spPr bwMode="auto">
                     <a:xfrm>
                       <a:off x="0" y="0"/>
-                      <a:ext cx="6156325" cy="3954780"/>
+                      <a:ext cx="6120765" cy="3931920"/>
                     </a:xfrm>
                     <a:prstGeom prst="rect">
                       <a:avLst/>
@@ -12945,7 +12928,27 @@
           <w:sz w:val="28"/>
           <w:szCs w:val="28"/>
         </w:rPr>
-        <w:t xml:space="preserve">, которая может помочь разработчикам в создании собственных приложений для Android, iOS и Интернета. Для разработки, тестирования и развертывания приложения используются JavaScript и библиотека </w:t>
+        <w:t xml:space="preserve">, которая может помочь разработчикам в создании собственных приложений для Android, iOS и Интернета. Для разработки, тестирования и развертывания приложения используются </w:t>
+      </w:r>
+      <w:proofErr w:type="spellStart"/>
+      <w:r>
+        <w:rPr>
+          <w:rFonts w:ascii="Times New Roman" w:hAnsi="Times New Roman" w:cs="Times New Roman"/>
+          <w:bCs/>
+          <w:sz w:val="28"/>
+          <w:szCs w:val="28"/>
+        </w:rPr>
+        <w:t>JavaScript</w:t>
+      </w:r>
+      <w:proofErr w:type="spellEnd"/>
+      <w:r>
+        <w:rPr>
+          <w:rFonts w:ascii="Times New Roman" w:hAnsi="Times New Roman" w:cs="Times New Roman"/>
+          <w:bCs/>
+          <w:sz w:val="28"/>
+          <w:szCs w:val="28"/>
+        </w:rPr>
+        <w:t xml:space="preserve"> и библиотека </w:t>
       </w:r>
       <w:proofErr w:type="spellStart"/>
       <w:r>
@@ -13028,7 +13031,7 @@
           <w:sz w:val="28"/>
           <w:szCs w:val="28"/>
         </w:rPr>
-        <w:t xml:space="preserve"> такой же, как у CSS, но он не использует HTML или CSS. Чтобы воспользоваться преимуществами встроенных представлений, используются сообщения потока JavaScript. Такие приложения, как Skype, </w:t>
+        <w:t xml:space="preserve"> такой же, как у CSS, но он не использует HTML или CSS. Чтобы воспользоваться преимуществами встроенных представлений, используются сообщения потока JavaScript. Такие приложения, как </w:t>
       </w:r>
       <w:proofErr w:type="spellStart"/>
       <w:r>
@@ -13038,6 +13041,26 @@
           <w:sz w:val="28"/>
           <w:szCs w:val="28"/>
         </w:rPr>
+        <w:t>Skype</w:t>
+      </w:r>
+      <w:proofErr w:type="spellEnd"/>
+      <w:r>
+        <w:rPr>
+          <w:rFonts w:ascii="Times New Roman" w:hAnsi="Times New Roman" w:cs="Times New Roman"/>
+          <w:bCs/>
+          <w:sz w:val="28"/>
+          <w:szCs w:val="28"/>
+        </w:rPr>
+        <w:t xml:space="preserve">, </w:t>
+      </w:r>
+      <w:proofErr w:type="spellStart"/>
+      <w:r>
+        <w:rPr>
+          <w:rFonts w:ascii="Times New Roman" w:hAnsi="Times New Roman" w:cs="Times New Roman"/>
+          <w:bCs/>
+          <w:sz w:val="28"/>
+          <w:szCs w:val="28"/>
+        </w:rPr>
         <w:t>Airbnb</w:t>
       </w:r>
       <w:proofErr w:type="spellEnd"/>
@@ -13048,7 +13071,47 @@
           <w:sz w:val="28"/>
           <w:szCs w:val="28"/>
         </w:rPr>
-        <w:t xml:space="preserve">, Amazon Prime и др., разрабатываются с использованием </w:t>
+        <w:t xml:space="preserve">, </w:t>
+      </w:r>
+      <w:proofErr w:type="spellStart"/>
+      <w:r>
+        <w:rPr>
+          <w:rFonts w:ascii="Times New Roman" w:hAnsi="Times New Roman" w:cs="Times New Roman"/>
+          <w:bCs/>
+          <w:sz w:val="28"/>
+          <w:szCs w:val="28"/>
+        </w:rPr>
+        <w:t>Amazon</w:t>
+      </w:r>
+      <w:proofErr w:type="spellEnd"/>
+      <w:r>
+        <w:rPr>
+          <w:rFonts w:ascii="Times New Roman" w:hAnsi="Times New Roman" w:cs="Times New Roman"/>
+          <w:bCs/>
+          <w:sz w:val="28"/>
+          <w:szCs w:val="28"/>
+        </w:rPr>
+        <w:t xml:space="preserve"> </w:t>
+      </w:r>
+      <w:proofErr w:type="spellStart"/>
+      <w:r>
+        <w:rPr>
+          <w:rFonts w:ascii="Times New Roman" w:hAnsi="Times New Roman" w:cs="Times New Roman"/>
+          <w:bCs/>
+          <w:sz w:val="28"/>
+          <w:szCs w:val="28"/>
+        </w:rPr>
+        <w:t>Prime</w:t>
+      </w:r>
+      <w:proofErr w:type="spellEnd"/>
+      <w:r>
+        <w:rPr>
+          <w:rFonts w:ascii="Times New Roman" w:hAnsi="Times New Roman" w:cs="Times New Roman"/>
+          <w:bCs/>
+          <w:sz w:val="28"/>
+          <w:szCs w:val="28"/>
+        </w:rPr>
+        <w:t xml:space="preserve"> и др., разрабатываются с использованием </w:t>
       </w:r>
       <w:proofErr w:type="spellStart"/>
       <w:r>
@@ -13388,7 +13451,47 @@
           <w:sz w:val="28"/>
           <w:szCs w:val="28"/>
         </w:rPr>
-        <w:t xml:space="preserve">, Google Pay, eBay Motors и т.д., разрабатываются с использованием </w:t>
+        <w:t xml:space="preserve">, Google </w:t>
+      </w:r>
+      <w:proofErr w:type="spellStart"/>
+      <w:r>
+        <w:rPr>
+          <w:rFonts w:ascii="Times New Roman" w:hAnsi="Times New Roman" w:cs="Times New Roman"/>
+          <w:bCs/>
+          <w:sz w:val="28"/>
+          <w:szCs w:val="28"/>
+        </w:rPr>
+        <w:t>Pay</w:t>
+      </w:r>
+      <w:proofErr w:type="spellEnd"/>
+      <w:r>
+        <w:rPr>
+          <w:rFonts w:ascii="Times New Roman" w:hAnsi="Times New Roman" w:cs="Times New Roman"/>
+          <w:bCs/>
+          <w:sz w:val="28"/>
+          <w:szCs w:val="28"/>
+        </w:rPr>
+        <w:t xml:space="preserve">, </w:t>
+      </w:r>
+      <w:proofErr w:type="spellStart"/>
+      <w:r>
+        <w:rPr>
+          <w:rFonts w:ascii="Times New Roman" w:hAnsi="Times New Roman" w:cs="Times New Roman"/>
+          <w:bCs/>
+          <w:sz w:val="28"/>
+          <w:szCs w:val="28"/>
+        </w:rPr>
+        <w:t>eBay</w:t>
+      </w:r>
+      <w:proofErr w:type="spellEnd"/>
+      <w:r>
+        <w:rPr>
+          <w:rFonts w:ascii="Times New Roman" w:hAnsi="Times New Roman" w:cs="Times New Roman"/>
+          <w:bCs/>
+          <w:sz w:val="28"/>
+          <w:szCs w:val="28"/>
+        </w:rPr>
+        <w:t xml:space="preserve"> Motors и т.д., разрабатываются с использованием </w:t>
       </w:r>
       <w:proofErr w:type="spellStart"/>
       <w:r>
@@ -13651,7 +13754,7 @@
           <w:sz w:val="28"/>
           <w:szCs w:val="28"/>
         </w:rPr>
-        <w:t xml:space="preserve">Android Studio - официальная интегрированная среда разработки для Android от Google (IDE), которая предоставляет множество функций для разработки мобильных приложений. Разработчики могут легко писать исходный код, отлаживать и тестировать качество своего приложения. Поддерживает различные языки программирования, такие как Java, </w:t>
+        <w:t xml:space="preserve">Android Studio - официальная интегрированная среда разработки для Android от Google (IDE), которая предоставляет множество функций для разработки мобильных приложений. Разработчики могут легко писать исходный код, отлаживать и тестировать качество своего приложения. Поддерживает различные языки программирования, такие как </w:t>
       </w:r>
       <w:proofErr w:type="spellStart"/>
       <w:r>
@@ -13661,6 +13764,26 @@
           <w:sz w:val="28"/>
           <w:szCs w:val="28"/>
         </w:rPr>
+        <w:t>Java</w:t>
+      </w:r>
+      <w:proofErr w:type="spellEnd"/>
+      <w:r>
+        <w:rPr>
+          <w:rFonts w:ascii="Times New Roman" w:hAnsi="Times New Roman" w:cs="Times New Roman"/>
+          <w:bCs/>
+          <w:sz w:val="28"/>
+          <w:szCs w:val="28"/>
+        </w:rPr>
+        <w:t xml:space="preserve">, </w:t>
+      </w:r>
+      <w:proofErr w:type="spellStart"/>
+      <w:r>
+        <w:rPr>
+          <w:rFonts w:ascii="Times New Roman" w:hAnsi="Times New Roman" w:cs="Times New Roman"/>
+          <w:bCs/>
+          <w:sz w:val="28"/>
+          <w:szCs w:val="28"/>
+        </w:rPr>
         <w:t>Kotlin</w:t>
       </w:r>
       <w:proofErr w:type="spellEnd"/>
@@ -13671,7 +13794,27 @@
           <w:sz w:val="28"/>
           <w:szCs w:val="28"/>
         </w:rPr>
-        <w:t>, Swift, C ++ и др. Google постоянно обновляет его, чтобы соответствовать последним тенденциям и требованиям разработчиков, и позволяет им настраивать его в соответствии с вашими потребностями. У него большое сообщество разработчиков Android, которые помогут вам, если вы застряли.</w:t>
+        <w:t xml:space="preserve">, </w:t>
+      </w:r>
+      <w:proofErr w:type="spellStart"/>
+      <w:r>
+        <w:rPr>
+          <w:rFonts w:ascii="Times New Roman" w:hAnsi="Times New Roman" w:cs="Times New Roman"/>
+          <w:bCs/>
+          <w:sz w:val="28"/>
+          <w:szCs w:val="28"/>
+        </w:rPr>
+        <w:t>Swift</w:t>
+      </w:r>
+      <w:proofErr w:type="spellEnd"/>
+      <w:r>
+        <w:rPr>
+          <w:rFonts w:ascii="Times New Roman" w:hAnsi="Times New Roman" w:cs="Times New Roman"/>
+          <w:bCs/>
+          <w:sz w:val="28"/>
+          <w:szCs w:val="28"/>
+        </w:rPr>
+        <w:t>, C ++ и др. Google постоянно обновляет его, чтобы соответствовать последним тенденциям и требованиям разработчиков, и позволяет им настраивать его в соответствии с вашими потребностями. У него большое сообщество разработчиков Android, которые помогут вам, если вы застряли.</w:t>
       </w:r>
     </w:p>
     <w:p>
@@ -14078,25 +14221,14 @@
         </w:rPr>
         <w:t>Supa</w:t>
       </w:r>
-      <w:proofErr w:type="spellStart"/>
-      <w:r>
-        <w:rPr>
-          <w:rFonts w:ascii="Times New Roman" w:hAnsi="Times New Roman" w:cs="Times New Roman"/>
-          <w:bCs/>
-          <w:sz w:val="28"/>
-          <w:szCs w:val="28"/>
-        </w:rPr>
-        <w:t>base</w:t>
-      </w:r>
-      <w:proofErr w:type="spellEnd"/>
-      <w:r>
-        <w:rPr>
-          <w:rFonts w:ascii="Times New Roman" w:hAnsi="Times New Roman" w:cs="Times New Roman"/>
-          <w:bCs/>
-          <w:sz w:val="28"/>
-          <w:szCs w:val="28"/>
-        </w:rPr>
-        <w:t>, облачной платформой от Google, предлагающей множество услуг, таких как аналитика, аутентификация пользователей, работа с базами данных в реальном времени и другие удобные инструменты.</w:t>
+      <w:r>
+        <w:rPr>
+          <w:rFonts w:ascii="Times New Roman" w:hAnsi="Times New Roman" w:cs="Times New Roman"/>
+          <w:bCs/>
+          <w:sz w:val="28"/>
+          <w:szCs w:val="28"/>
+        </w:rPr>
+        <w:t>base, облачной платформой от Google, предлагающей множество услуг, таких как аналитика, аутентификация пользователей, работа с базами данных в реальном времени и другие удобные инструменты.</w:t>
       </w:r>
     </w:p>
     <w:p>
@@ -14460,6 +14592,7 @@
       <w:r>
         <w:rPr>
           <w:noProof/>
+          <w:lang w:eastAsia="ru-RU"/>
         </w:rPr>
         <w:lastRenderedPageBreak/>
         <w:drawing>
@@ -15229,18 +15362,18 @@
           <w:lang w:eastAsia="ru-RU"/>
         </w:rPr>
         <w:drawing>
-          <wp:anchor distT="0" distB="0" distL="114300" distR="114300" simplePos="0" relativeHeight="251664384" behindDoc="0" locked="0" layoutInCell="1" allowOverlap="1" wp14:anchorId="575281D5" wp14:editId="0AC1F71A">
+          <wp:anchor distT="0" distB="0" distL="114300" distR="114300" simplePos="0" relativeHeight="251692032" behindDoc="0" locked="0" layoutInCell="1" allowOverlap="1" wp14:anchorId="1FC9FD8B" wp14:editId="45E8492C">
             <wp:simplePos x="0" y="0"/>
             <wp:positionH relativeFrom="margin">
               <wp:align>center</wp:align>
             </wp:positionH>
             <wp:positionV relativeFrom="paragraph">
-              <wp:posOffset>1057910</wp:posOffset>
+              <wp:posOffset>1050290</wp:posOffset>
             </wp:positionV>
-            <wp:extent cx="6096000" cy="3587750"/>
-            <wp:effectExtent l="0" t="0" r="0" b="0"/>
+            <wp:extent cx="5879465" cy="3360420"/>
+            <wp:effectExtent l="0" t="0" r="6985" b="0"/>
             <wp:wrapTopAndBottom/>
-            <wp:docPr id="2" name="Рисунок 2"/>
+            <wp:docPr id="15" name="Рисунок 15"/>
             <wp:cNvGraphicFramePr>
               <a:graphicFrameLocks xmlns:a="http://schemas.openxmlformats.org/drawingml/2006/main" noChangeAspect="1"/>
             </wp:cNvGraphicFramePr>
@@ -15266,7 +15399,7 @@
                   <pic:spPr>
                     <a:xfrm>
                       <a:off x="0" y="0"/>
-                      <a:ext cx="6096000" cy="3587750"/>
+                      <a:ext cx="5879465" cy="3360420"/>
                     </a:xfrm>
                     <a:prstGeom prst="rect">
                       <a:avLst/>
@@ -15635,6 +15768,8 @@
         <w:lastRenderedPageBreak/>
         <w:t xml:space="preserve">создана политика на чтение данных из таблиц. На рисунке №12 представлено </w:t>
       </w:r>
+      <w:bookmarkStart w:id="16" w:name="_GoBack"/>
+      <w:bookmarkEnd w:id="16"/>
       <w:r>
         <w:rPr>
           <w:rFonts w:ascii="Times New Roman" w:hAnsi="Times New Roman" w:cs="Times New Roman"/>
@@ -15765,7 +15900,7 @@
               </wp:anchor>
             </w:drawing>
           </mc:Choice>
-          <mc:Fallback>
+          <mc:Fallback xmlns:w16sdtdh="http://schemas.microsoft.com/office/word/2020/wordml/sdtdatahash" xmlns:w16="http://schemas.microsoft.com/office/word/2018/wordml" xmlns:w16cid="http://schemas.microsoft.com/office/word/2016/wordml/cid" xmlns:w16cex="http://schemas.microsoft.com/office/word/2018/wordml/cex" xmlns:oel="http://schemas.microsoft.com/office/2019/extlst" xmlns:am3d="http://schemas.microsoft.com/office/drawing/2017/model3d" xmlns:aink="http://schemas.microsoft.com/office/drawing/2016/ink" xmlns:cx8="http://schemas.microsoft.com/office/drawing/2016/5/14/chartex" xmlns:cx7="http://schemas.microsoft.com/office/drawing/2016/5/13/chartex" xmlns:cx6="http://schemas.microsoft.com/office/drawing/2016/5/12/chartex" xmlns:cx5="http://schemas.microsoft.com/office/drawing/2016/5/11/chartex" xmlns:cx4="http://schemas.microsoft.com/office/drawing/2016/5/10/chartex" xmlns:cx3="http://schemas.microsoft.com/office/drawing/2016/5/9/chartex" xmlns:cx2="http://schemas.microsoft.com/office/drawing/2015/10/21/chartex" xmlns:cx1="http://schemas.microsoft.com/office/drawing/2015/9/8/chartex">
             <w:pict>
               <v:group w14:anchorId="77ECDC0B" id="Группа 28" o:spid="_x0000_s1026" style="position:absolute;margin-left:0;margin-top:39.9pt;width:467.75pt;height:365.45pt;z-index:251680768;mso-position-horizontal:center;mso-position-horizontal-relative:margin" coordsize="59404,46412" o:gfxdata="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">
                 <v:shapetype id="_x0000_t75" coordsize="21600,21600" o:spt="75" o:preferrelative="t" path="m@4@5l@4@11@9@11@9@5xe" filled="f" stroked="f">
@@ -16422,7 +16557,7 @@
               </wp:anchor>
             </w:drawing>
           </mc:Choice>
-          <mc:Fallback>
+          <mc:Fallback xmlns:w16sdtdh="http://schemas.microsoft.com/office/word/2020/wordml/sdtdatahash" xmlns:w16="http://schemas.microsoft.com/office/word/2018/wordml" xmlns:w16cid="http://schemas.microsoft.com/office/word/2016/wordml/cid" xmlns:w16cex="http://schemas.microsoft.com/office/word/2018/wordml/cex" xmlns:oel="http://schemas.microsoft.com/office/2019/extlst" xmlns:am3d="http://schemas.microsoft.com/office/drawing/2017/model3d" xmlns:aink="http://schemas.microsoft.com/office/drawing/2016/ink" xmlns:cx8="http://schemas.microsoft.com/office/drawing/2016/5/14/chartex" xmlns:cx7="http://schemas.microsoft.com/office/drawing/2016/5/13/chartex" xmlns:cx6="http://schemas.microsoft.com/office/drawing/2016/5/12/chartex" xmlns:cx5="http://schemas.microsoft.com/office/drawing/2016/5/11/chartex" xmlns:cx4="http://schemas.microsoft.com/office/drawing/2016/5/10/chartex" xmlns:cx3="http://schemas.microsoft.com/office/drawing/2016/5/9/chartex" xmlns:cx2="http://schemas.microsoft.com/office/drawing/2015/10/21/chartex" xmlns:cx1="http://schemas.microsoft.com/office/drawing/2015/9/8/chartex">
             <w:pict>
               <v:group w14:anchorId="1A5F1355" id="Группа 33" o:spid="_x0000_s1026" style="position:absolute;margin-left:0;margin-top:45.3pt;width:467.75pt;height:259.35pt;z-index:251685888;mso-position-horizontal:center;mso-position-horizontal-relative:margin" coordsize="59404,32937" o:gfxdata="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">
                 <v:shape id="Рисунок 30" o:spid="_x0000_s1027" type="#_x0000_t75" style="position:absolute;width:59404;height:6413;visibility:visible;mso-wrap-style:square" o:gfxdata="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">
@@ -16605,7 +16740,7 @@
               </wp:anchor>
             </w:drawing>
           </mc:Choice>
-          <mc:Fallback>
+          <mc:Fallback xmlns:w16sdtdh="http://schemas.microsoft.com/office/word/2020/wordml/sdtdatahash" xmlns:w16="http://schemas.microsoft.com/office/word/2018/wordml" xmlns:w16cid="http://schemas.microsoft.com/office/word/2016/wordml/cid" xmlns:w16cex="http://schemas.microsoft.com/office/word/2018/wordml/cex" xmlns:oel="http://schemas.microsoft.com/office/2019/extlst" xmlns:am3d="http://schemas.microsoft.com/office/drawing/2017/model3d" xmlns:aink="http://schemas.microsoft.com/office/drawing/2016/ink" xmlns:cx8="http://schemas.microsoft.com/office/drawing/2016/5/14/chartex" xmlns:cx7="http://schemas.microsoft.com/office/drawing/2016/5/13/chartex" xmlns:cx6="http://schemas.microsoft.com/office/drawing/2016/5/12/chartex" xmlns:cx5="http://schemas.microsoft.com/office/drawing/2016/5/11/chartex" xmlns:cx4="http://schemas.microsoft.com/office/drawing/2016/5/10/chartex" xmlns:cx3="http://schemas.microsoft.com/office/drawing/2016/5/9/chartex" xmlns:cx2="http://schemas.microsoft.com/office/drawing/2015/10/21/chartex" xmlns:cx1="http://schemas.microsoft.com/office/drawing/2015/9/8/chartex">
             <w:pict>
               <v:group w14:anchorId="13AD2947" id="Группа 26" o:spid="_x0000_s1026" style="position:absolute;margin-left:0;margin-top:61.75pt;width:503.75pt;height:118.55pt;z-index:251676672;mso-position-horizontal:center;mso-position-horizontal-relative:margin;mso-width-relative:margin;mso-height-relative:margin" coordsize="68597,16145" o:gfxdata="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">
                 <v:shape id="Рисунок 24" o:spid="_x0000_s1027" type="#_x0000_t75" style="position:absolute;width:47923;height:16129;visibility:visible;mso-wrap-style:square" o:gfxdata="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">
@@ -23770,7 +23905,29 @@
                 <w:sz w:val="24"/>
                 <w:szCs w:val="28"/>
               </w:rPr>
-              <w:t xml:space="preserve"> ('ef2fa564-e3be-4b4f-a9cb-975c9bcc7f54','ba8d4705-426c-47c4-a859-54d94bffd5c1',5,'Недавно приобрела набор для гриля "Master </w:t>
+              <w:t xml:space="preserve"> ('ef2fa564-e3be-4b4f-a9cb-975c9bcc7f54','ba8d4705-426c-47c4-a859-54d94bffd5c1',5,'Недавно приобрела набор для гриля "</w:t>
+            </w:r>
+            <w:proofErr w:type="spellStart"/>
+            <w:r>
+              <w:rPr>
+                <w:rFonts w:ascii="Times New Roman" w:hAnsi="Times New Roman" w:cs="Times New Roman"/>
+                <w:bCs/>
+                <w:color w:val="0000FF"/>
+                <w:sz w:val="24"/>
+                <w:szCs w:val="28"/>
+              </w:rPr>
+              <w:t>Master</w:t>
+            </w:r>
+            <w:proofErr w:type="spellEnd"/>
+            <w:r>
+              <w:rPr>
+                <w:rFonts w:ascii="Times New Roman" w:hAnsi="Times New Roman" w:cs="Times New Roman"/>
+                <w:bCs/>
+                <w:color w:val="0000FF"/>
+                <w:sz w:val="24"/>
+                <w:szCs w:val="28"/>
+              </w:rPr>
+              <w:t xml:space="preserve"> </w:t>
             </w:r>
             <w:proofErr w:type="spellStart"/>
             <w:r>
@@ -24547,7 +24704,29 @@
                 <w:sz w:val="24"/>
                 <w:szCs w:val="28"/>
               </w:rPr>
-              <w:t xml:space="preserve"> from "</w:t>
+              <w:t xml:space="preserve"> </w:t>
+            </w:r>
+            <w:proofErr w:type="spellStart"/>
+            <w:r>
+              <w:rPr>
+                <w:rFonts w:ascii="Times New Roman" w:hAnsi="Times New Roman" w:cs="Times New Roman"/>
+                <w:bCs/>
+                <w:color w:val="0000FF"/>
+                <w:sz w:val="24"/>
+                <w:szCs w:val="28"/>
+              </w:rPr>
+              <w:t>from</w:t>
+            </w:r>
+            <w:proofErr w:type="spellEnd"/>
+            <w:r>
+              <w:rPr>
+                <w:rFonts w:ascii="Times New Roman" w:hAnsi="Times New Roman" w:cs="Times New Roman"/>
+                <w:bCs/>
+                <w:color w:val="0000FF"/>
+                <w:sz w:val="24"/>
+                <w:szCs w:val="28"/>
+              </w:rPr>
+              <w:t xml:space="preserve"> "</w:t>
             </w:r>
             <w:proofErr w:type="spellStart"/>
             <w:r>
@@ -28788,7 +28967,7 @@
 </file>
 
 <file path=word/numbering.xml><?xml version="1.0" encoding="utf-8"?>
-<w:numbering xmlns:wpc="http://schemas.microsoft.com/office/word/2010/wordprocessingCanvas" xmlns:cx="http://schemas.microsoft.com/office/drawing/2014/chartex" xmlns:cx1="http://schemas.microsoft.com/office/drawing/2015/9/8/chartex" xmlns:cx2="http://schemas.microsoft.com/office/drawing/2015/10/21/chartex" xmlns:cx3="http://schemas.microsoft.com/office/drawing/2016/5/9/chartex" xmlns:cx4="http://schemas.microsoft.com/office/drawing/2016/5/10/chartex" xmlns:cx5="http://schemas.microsoft.com/office/drawing/2016/5/11/chartex" xmlns:cx6="http://schemas.microsoft.com/office/drawing/2016/5/12/chartex" xmlns:cx7="http://schemas.microsoft.com/office/drawing/2016/5/13/chartex" xmlns:cx8="http://schemas.microsoft.com/office/drawing/2016/5/14/chartex" xmlns:mc="http://schemas.openxmlformats.org/markup-compatibility/2006" xmlns:aink="http://schemas.microsoft.com/office/drawing/2016/ink" xmlns:am3d="http://schemas.microsoft.com/office/drawing/2017/model3d" xmlns:o="urn:schemas-microsoft-com:office:office" xmlns:oel="http://schemas.microsoft.com/office/2019/extlst" xmlns:r="http://schemas.openxmlformats.org/officeDocument/2006/relationships" xmlns:m="http://schemas.openxmlformats.org/officeDocument/2006/math" xmlns:v="urn:schemas-microsoft-com:vml" xmlns:wp14="http://schemas.microsoft.com/office/word/2010/wordprocessingDrawing" xmlns:wp="http://schemas.openxmlformats.org/drawingml/2006/wordprocessingDrawing" xmlns:w10="urn:schemas-microsoft-com:office:word" xmlns:w="http://schemas.openxmlformats.org/wordprocessingml/2006/main" xmlns:w14="http://schemas.microsoft.com/office/word/2010/wordml" xmlns:w15="http://schemas.microsoft.com/office/word/2012/wordml" xmlns:w16cex="http://schemas.microsoft.com/office/word/2018/wordml/cex" xmlns:w16cid="http://schemas.microsoft.com/office/word/2016/wordml/cid" xmlns:w16="http://schemas.microsoft.com/office/word/2018/wordml" xmlns:w16sdtdh="http://schemas.microsoft.com/office/word/2020/wordml/sdtdatahash" xmlns:w16se="http://schemas.microsoft.com/office/word/2015/wordml/symex" xmlns:wpg="http://schemas.microsoft.com/office/word/2010/wordprocessingGroup" xmlns:wpi="http://schemas.microsoft.com/office/word/2010/wordprocessingInk" xmlns:wne="http://schemas.microsoft.com/office/word/2006/wordml" xmlns:wps="http://schemas.microsoft.com/office/word/2010/wordprocessingShape" mc:Ignorable="w14 w15 w16se w16cid w16 w16cex w16sdtdh wp14">
+<w:numbering xmlns:wpc="http://schemas.microsoft.com/office/word/2010/wordprocessingCanvas" xmlns:cx="http://schemas.microsoft.com/office/drawing/2014/chartex" xmlns:mc="http://schemas.openxmlformats.org/markup-compatibility/2006" xmlns:o="urn:schemas-microsoft-com:office:office" xmlns:r="http://schemas.openxmlformats.org/officeDocument/2006/relationships" xmlns:m="http://schemas.openxmlformats.org/officeDocument/2006/math" xmlns:v="urn:schemas-microsoft-com:vml" xmlns:wp14="http://schemas.microsoft.com/office/word/2010/wordprocessingDrawing" xmlns:wp="http://schemas.openxmlformats.org/drawingml/2006/wordprocessingDrawing" xmlns:w10="urn:schemas-microsoft-com:office:word" xmlns:w="http://schemas.openxmlformats.org/wordprocessingml/2006/main" xmlns:w14="http://schemas.microsoft.com/office/word/2010/wordml" xmlns:w15="http://schemas.microsoft.com/office/word/2012/wordml" xmlns:w16se="http://schemas.microsoft.com/office/word/2015/wordml/symex" xmlns:wpg="http://schemas.microsoft.com/office/word/2010/wordprocessingGroup" xmlns:wpi="http://schemas.microsoft.com/office/word/2010/wordprocessingInk" xmlns:wne="http://schemas.microsoft.com/office/word/2006/wordml" xmlns:wps="http://schemas.microsoft.com/office/word/2010/wordprocessingShape" mc:Ignorable="w14 w15 w16se wp14">
   <w:abstractNum w:abstractNumId="0" w15:restartNumberingAfterBreak="0">
     <w:nsid w:val="019C7A98"/>
     <w:multiLevelType w:val="hybridMultilevel"/>
@@ -33778,146 +33957,146 @@
       </w:rPr>
     </w:lvl>
   </w:abstractNum>
-  <w:num w:numId="1" w16cid:durableId="1219054362">
+  <w:num w:numId="1">
     <w:abstractNumId w:val="29"/>
   </w:num>
-  <w:num w:numId="2" w16cid:durableId="214976728">
+  <w:num w:numId="2">
     <w:abstractNumId w:val="24"/>
   </w:num>
-  <w:num w:numId="3" w16cid:durableId="1046753560">
+  <w:num w:numId="3">
     <w:abstractNumId w:val="42"/>
   </w:num>
-  <w:num w:numId="4" w16cid:durableId="1845704616">
+  <w:num w:numId="4">
     <w:abstractNumId w:val="1"/>
   </w:num>
-  <w:num w:numId="5" w16cid:durableId="1409768483">
+  <w:num w:numId="5">
     <w:abstractNumId w:val="40"/>
   </w:num>
-  <w:num w:numId="6" w16cid:durableId="1643804914">
+  <w:num w:numId="6">
     <w:abstractNumId w:val="17"/>
   </w:num>
-  <w:num w:numId="7" w16cid:durableId="2101099299">
+  <w:num w:numId="7">
     <w:abstractNumId w:val="43"/>
   </w:num>
-  <w:num w:numId="8" w16cid:durableId="781654734">
+  <w:num w:numId="8">
     <w:abstractNumId w:val="39"/>
   </w:num>
-  <w:num w:numId="9" w16cid:durableId="884829511">
+  <w:num w:numId="9">
     <w:abstractNumId w:val="5"/>
   </w:num>
-  <w:num w:numId="10" w16cid:durableId="1185367828">
+  <w:num w:numId="10">
     <w:abstractNumId w:val="26"/>
   </w:num>
-  <w:num w:numId="11" w16cid:durableId="168758563">
+  <w:num w:numId="11">
     <w:abstractNumId w:val="35"/>
   </w:num>
-  <w:num w:numId="12" w16cid:durableId="1178621241">
+  <w:num w:numId="12">
     <w:abstractNumId w:val="6"/>
   </w:num>
-  <w:num w:numId="13" w16cid:durableId="889458675">
+  <w:num w:numId="13">
     <w:abstractNumId w:val="34"/>
   </w:num>
-  <w:num w:numId="14" w16cid:durableId="243535629">
+  <w:num w:numId="14">
     <w:abstractNumId w:val="36"/>
   </w:num>
-  <w:num w:numId="15" w16cid:durableId="1222013044">
+  <w:num w:numId="15">
     <w:abstractNumId w:val="10"/>
   </w:num>
-  <w:num w:numId="16" w16cid:durableId="361321309">
+  <w:num w:numId="16">
     <w:abstractNumId w:val="38"/>
   </w:num>
-  <w:num w:numId="17" w16cid:durableId="142046296">
+  <w:num w:numId="17">
     <w:abstractNumId w:val="12"/>
   </w:num>
-  <w:num w:numId="18" w16cid:durableId="622004737">
+  <w:num w:numId="18">
     <w:abstractNumId w:val="15"/>
   </w:num>
-  <w:num w:numId="19" w16cid:durableId="2131627352">
+  <w:num w:numId="19">
     <w:abstractNumId w:val="16"/>
   </w:num>
-  <w:num w:numId="20" w16cid:durableId="1948266316">
+  <w:num w:numId="20">
     <w:abstractNumId w:val="22"/>
   </w:num>
-  <w:num w:numId="21" w16cid:durableId="1431773839">
+  <w:num w:numId="21">
     <w:abstractNumId w:val="2"/>
   </w:num>
-  <w:num w:numId="22" w16cid:durableId="523716841">
+  <w:num w:numId="22">
     <w:abstractNumId w:val="13"/>
   </w:num>
-  <w:num w:numId="23" w16cid:durableId="282467603">
+  <w:num w:numId="23">
     <w:abstractNumId w:val="3"/>
   </w:num>
-  <w:num w:numId="24" w16cid:durableId="1657301742">
+  <w:num w:numId="24">
     <w:abstractNumId w:val="0"/>
   </w:num>
-  <w:num w:numId="25" w16cid:durableId="480387701">
+  <w:num w:numId="25">
     <w:abstractNumId w:val="8"/>
   </w:num>
-  <w:num w:numId="26" w16cid:durableId="939676408">
+  <w:num w:numId="26">
     <w:abstractNumId w:val="9"/>
   </w:num>
-  <w:num w:numId="27" w16cid:durableId="1477457452">
+  <w:num w:numId="27">
     <w:abstractNumId w:val="18"/>
   </w:num>
-  <w:num w:numId="28" w16cid:durableId="439028204">
+  <w:num w:numId="28">
     <w:abstractNumId w:val="4"/>
   </w:num>
-  <w:num w:numId="29" w16cid:durableId="1669362947">
+  <w:num w:numId="29">
     <w:abstractNumId w:val="23"/>
   </w:num>
-  <w:num w:numId="30" w16cid:durableId="39479314">
+  <w:num w:numId="30">
     <w:abstractNumId w:val="33"/>
   </w:num>
-  <w:num w:numId="31" w16cid:durableId="2064596036">
+  <w:num w:numId="31">
     <w:abstractNumId w:val="7"/>
   </w:num>
-  <w:num w:numId="32" w16cid:durableId="248777888">
+  <w:num w:numId="32">
     <w:abstractNumId w:val="19"/>
   </w:num>
-  <w:num w:numId="33" w16cid:durableId="513376156">
+  <w:num w:numId="33">
     <w:abstractNumId w:val="30"/>
   </w:num>
-  <w:num w:numId="34" w16cid:durableId="16858324">
+  <w:num w:numId="34">
     <w:abstractNumId w:val="32"/>
   </w:num>
-  <w:num w:numId="35" w16cid:durableId="1561357479">
+  <w:num w:numId="35">
     <w:abstractNumId w:val="14"/>
   </w:num>
-  <w:num w:numId="36" w16cid:durableId="1990136467">
+  <w:num w:numId="36">
     <w:abstractNumId w:val="11"/>
   </w:num>
-  <w:num w:numId="37" w16cid:durableId="1509905564">
+  <w:num w:numId="37">
     <w:abstractNumId w:val="27"/>
   </w:num>
-  <w:num w:numId="38" w16cid:durableId="1947154366">
+  <w:num w:numId="38">
     <w:abstractNumId w:val="28"/>
   </w:num>
-  <w:num w:numId="39" w16cid:durableId="940455618">
+  <w:num w:numId="39">
     <w:abstractNumId w:val="37"/>
   </w:num>
-  <w:num w:numId="40" w16cid:durableId="1309552182">
+  <w:num w:numId="40">
     <w:abstractNumId w:val="31"/>
   </w:num>
-  <w:num w:numId="41" w16cid:durableId="1205562816">
+  <w:num w:numId="41">
     <w:abstractNumId w:val="41"/>
   </w:num>
-  <w:num w:numId="42" w16cid:durableId="718818362">
+  <w:num w:numId="42">
     <w:abstractNumId w:val="21"/>
   </w:num>
-  <w:num w:numId="43" w16cid:durableId="1564214978">
+  <w:num w:numId="43">
     <w:abstractNumId w:val="44"/>
   </w:num>
-  <w:num w:numId="44" w16cid:durableId="1759862053">
+  <w:num w:numId="44">
     <w:abstractNumId w:val="20"/>
   </w:num>
-  <w:num w:numId="45" w16cid:durableId="942685729">
+  <w:num w:numId="45">
     <w:abstractNumId w:val="25"/>
   </w:num>
 </w:numbering>
 </file>
 
 <file path=word/styles.xml><?xml version="1.0" encoding="utf-8"?>
-<w:styles xmlns:mc="http://schemas.openxmlformats.org/markup-compatibility/2006" xmlns:r="http://schemas.openxmlformats.org/officeDocument/2006/relationships" xmlns:w="http://schemas.openxmlformats.org/wordprocessingml/2006/main" xmlns:w14="http://schemas.microsoft.com/office/word/2010/wordml" xmlns:w15="http://schemas.microsoft.com/office/word/2012/wordml" xmlns:w16cex="http://schemas.microsoft.com/office/word/2018/wordml/cex" xmlns:w16cid="http://schemas.microsoft.com/office/word/2016/wordml/cid" xmlns:w16="http://schemas.microsoft.com/office/word/2018/wordml" xmlns:w16sdtdh="http://schemas.microsoft.com/office/word/2020/wordml/sdtdatahash" xmlns:w16se="http://schemas.microsoft.com/office/word/2015/wordml/symex" mc:Ignorable="w14 w15 w16se w16cid w16 w16cex w16sdtdh">
+<w:styles xmlns:mc="http://schemas.openxmlformats.org/markup-compatibility/2006" xmlns:r="http://schemas.openxmlformats.org/officeDocument/2006/relationships" xmlns:w="http://schemas.openxmlformats.org/wordprocessingml/2006/main" xmlns:w14="http://schemas.microsoft.com/office/word/2010/wordml" xmlns:w15="http://schemas.microsoft.com/office/word/2012/wordml" xmlns:w16se="http://schemas.microsoft.com/office/word/2015/wordml/symex" mc:Ignorable="w14 w15 w16se">
   <w:docDefaults>
     <w:rPrDefault>
       <w:rPr>
@@ -33935,7 +34114,7 @@
       </w:pPr>
     </w:pPrDefault>
   </w:docDefaults>
-  <w:latentStyles w:defLockedState="0" w:defUIPriority="99" w:defSemiHidden="0" w:defUnhideWhenUsed="0" w:defQFormat="0" w:count="376">
+  <w:latentStyles w:defLockedState="0" w:defUIPriority="99" w:defSemiHidden="0" w:defUnhideWhenUsed="0" w:defQFormat="0" w:count="371">
     <w:lsdException w:name="Normal" w:uiPriority="0" w:qFormat="1"/>
     <w:lsdException w:name="heading 1" w:uiPriority="9" w:qFormat="1"/>
     <w:lsdException w:name="heading 2" w:semiHidden="1" w:uiPriority="9" w:unhideWhenUsed="1" w:qFormat="1"/>
@@ -34307,11 +34486,6 @@
     <w:lsdException w:name="List Table 5 Dark Accent 6" w:uiPriority="50"/>
     <w:lsdException w:name="List Table 6 Colorful Accent 6" w:uiPriority="51"/>
     <w:lsdException w:name="List Table 7 Colorful Accent 6" w:uiPriority="52"/>
-    <w:lsdException w:name="Mention" w:semiHidden="1" w:unhideWhenUsed="1"/>
-    <w:lsdException w:name="Smart Hyperlink" w:semiHidden="1" w:unhideWhenUsed="1"/>
-    <w:lsdException w:name="Hashtag" w:semiHidden="1" w:unhideWhenUsed="1"/>
-    <w:lsdException w:name="Unresolved Mention" w:semiHidden="1" w:unhideWhenUsed="1"/>
-    <w:lsdException w:name="Smart Link" w:semiHidden="1" w:unhideWhenUsed="1"/>
   </w:latentStyles>
   <w:style w:type="paragraph" w:default="1" w:styleId="a">
     <w:name w:val="Normal"/>

</xml_diff>

<commit_message>
the conclusion of orders and purchase history is made.  A file has been created for the checkout page
</commit_message>
<xml_diff>
--- a/documents/Отчёт_Разработка мобильного приложения_ГончароваНЕ_43П.docx
+++ b/documents/Отчёт_Разработка мобильного приложения_ГончароваНЕ_43П.docx
@@ -3882,25 +3882,7 @@
           <w:sz w:val="28"/>
           <w:szCs w:val="28"/>
         </w:rPr>
-        <w:t xml:space="preserve">, система управления версиями </w:t>
-      </w:r>
-      <w:proofErr w:type="spellStart"/>
-      <w:r>
-        <w:rPr>
-          <w:rFonts w:ascii="Times New Roman" w:hAnsi="Times New Roman" w:cs="Times New Roman"/>
-          <w:sz w:val="28"/>
-          <w:szCs w:val="28"/>
-        </w:rPr>
-        <w:t>Git</w:t>
-      </w:r>
-      <w:proofErr w:type="spellEnd"/>
-      <w:r>
-        <w:rPr>
-          <w:rFonts w:ascii="Times New Roman" w:hAnsi="Times New Roman" w:cs="Times New Roman"/>
-          <w:sz w:val="28"/>
-          <w:szCs w:val="28"/>
-        </w:rPr>
-        <w:t xml:space="preserve">, система хранения проектов </w:t>
+        <w:t xml:space="preserve">, система управления версиями Git, система хранения проектов </w:t>
       </w:r>
       <w:proofErr w:type="spellStart"/>
       <w:r>
@@ -8141,6 +8123,7 @@
         </w:rPr>
         <w:t>In</w:t>
       </w:r>
+      <w:proofErr w:type="spellStart"/>
       <w:r>
         <w:rPr>
           <w:rFonts w:ascii="Times New Roman" w:hAnsi="Times New Roman" w:cs="Times New Roman"/>
@@ -8150,6 +8133,7 @@
         </w:rPr>
         <w:t>Order</w:t>
       </w:r>
+      <w:proofErr w:type="spellEnd"/>
       <w:r>
         <w:rPr>
           <w:rFonts w:ascii="Times New Roman" w:hAnsi="Times New Roman" w:cs="Times New Roman"/>
@@ -8226,6 +8210,51 @@
         </w:rPr>
         <w:t xml:space="preserve"> (</w:t>
       </w:r>
+      <w:r>
+        <w:rPr>
+          <w:rFonts w:ascii="Times New Roman" w:hAnsi="Times New Roman" w:cs="Times New Roman"/>
+          <w:bCs/>
+          <w:sz w:val="28"/>
+          <w:szCs w:val="28"/>
+        </w:rPr>
+        <w:t>History</w:t>
+      </w:r>
+      <w:r>
+        <w:rPr>
+          <w:rFonts w:ascii="Times New Roman" w:hAnsi="Times New Roman" w:cs="Times New Roman"/>
+          <w:bCs/>
+          <w:sz w:val="28"/>
+          <w:szCs w:val="28"/>
+        </w:rPr>
+        <w:t xml:space="preserve">), </w:t>
+      </w:r>
+      <w:r>
+        <w:rPr>
+          <w:rFonts w:ascii="Times New Roman" w:hAnsi="Times New Roman" w:cs="Times New Roman"/>
+          <w:bCs/>
+          <w:sz w:val="28"/>
+          <w:szCs w:val="28"/>
+        </w:rPr>
+        <w:t>Способы</w:t>
+      </w:r>
+      <w:r>
+        <w:rPr>
+          <w:rFonts w:ascii="Times New Roman" w:hAnsi="Times New Roman" w:cs="Times New Roman"/>
+          <w:bCs/>
+          <w:sz w:val="28"/>
+          <w:szCs w:val="28"/>
+        </w:rPr>
+        <w:t xml:space="preserve"> оплаты</w:t>
+      </w:r>
+      <w:r>
+        <w:rPr>
+          <w:rFonts w:ascii="Times New Roman" w:hAnsi="Times New Roman" w:cs="Times New Roman"/>
+          <w:bCs/>
+          <w:sz w:val="28"/>
+          <w:szCs w:val="28"/>
+        </w:rPr>
+        <w:t xml:space="preserve"> (</w:t>
+      </w:r>
       <w:proofErr w:type="spellStart"/>
       <w:r>
         <w:rPr>
@@ -8234,7 +8263,7 @@
           <w:sz w:val="28"/>
           <w:szCs w:val="28"/>
         </w:rPr>
-        <w:t>History</w:t>
+        <w:t>PaymentMethods</w:t>
       </w:r>
       <w:proofErr w:type="spellEnd"/>
       <w:r>
@@ -8244,34 +8273,25 @@
           <w:sz w:val="28"/>
           <w:szCs w:val="28"/>
         </w:rPr>
-        <w:t xml:space="preserve">), </w:t>
-      </w:r>
-      <w:r>
-        <w:rPr>
-          <w:rFonts w:ascii="Times New Roman" w:hAnsi="Times New Roman" w:cs="Times New Roman"/>
-          <w:bCs/>
-          <w:sz w:val="28"/>
-          <w:szCs w:val="28"/>
-        </w:rPr>
-        <w:t>Способы</w:t>
-      </w:r>
-      <w:r>
-        <w:rPr>
-          <w:rFonts w:ascii="Times New Roman" w:hAnsi="Times New Roman" w:cs="Times New Roman"/>
-          <w:bCs/>
-          <w:sz w:val="28"/>
-          <w:szCs w:val="28"/>
-        </w:rPr>
-        <w:t xml:space="preserve"> оплаты</w:t>
-      </w:r>
-      <w:r>
-        <w:rPr>
-          <w:rFonts w:ascii="Times New Roman" w:hAnsi="Times New Roman" w:cs="Times New Roman"/>
-          <w:bCs/>
-          <w:sz w:val="28"/>
-          <w:szCs w:val="28"/>
-        </w:rPr>
-        <w:t xml:space="preserve"> (</w:t>
+        <w:t>)</w:t>
+      </w:r>
+      <w:r>
+        <w:rPr>
+          <w:rFonts w:ascii="Times New Roman" w:hAnsi="Times New Roman" w:cs="Times New Roman"/>
+          <w:bCs/>
+          <w:sz w:val="28"/>
+          <w:szCs w:val="28"/>
+        </w:rPr>
+        <w:t>,</w:t>
+      </w:r>
+      <w:r>
+        <w:rPr>
+          <w:rFonts w:ascii="Times New Roman" w:hAnsi="Times New Roman" w:cs="Times New Roman"/>
+          <w:bCs/>
+          <w:sz w:val="28"/>
+          <w:szCs w:val="28"/>
+        </w:rPr>
+        <w:t xml:space="preserve"> Способы доставки (</w:t>
       </w:r>
       <w:proofErr w:type="spellStart"/>
       <w:r>
@@ -8281,7 +8301,16 @@
           <w:sz w:val="28"/>
           <w:szCs w:val="28"/>
         </w:rPr>
-        <w:t>PaymentMethods</w:t>
+        <w:t>Delivery</w:t>
+      </w:r>
+      <w:r>
+        <w:rPr>
+          <w:rFonts w:ascii="Times New Roman" w:hAnsi="Times New Roman" w:cs="Times New Roman"/>
+          <w:bCs/>
+          <w:sz w:val="28"/>
+          <w:szCs w:val="28"/>
+        </w:rPr>
+        <w:t>Methods</w:t>
       </w:r>
       <w:proofErr w:type="spellEnd"/>
       <w:r>
@@ -8291,6 +8320,62 @@
           <w:sz w:val="28"/>
           <w:szCs w:val="28"/>
         </w:rPr>
+        <w:t>),</w:t>
+      </w:r>
+      <w:r>
+        <w:rPr>
+          <w:rFonts w:ascii="Times New Roman" w:hAnsi="Times New Roman" w:cs="Times New Roman"/>
+          <w:bCs/>
+          <w:sz w:val="28"/>
+          <w:szCs w:val="28"/>
+        </w:rPr>
+        <w:t xml:space="preserve"> Статус заказа (</w:t>
+      </w:r>
+      <w:r>
+        <w:rPr>
+          <w:rFonts w:ascii="Times New Roman" w:hAnsi="Times New Roman" w:cs="Times New Roman"/>
+          <w:bCs/>
+          <w:sz w:val="28"/>
+          <w:szCs w:val="28"/>
+          <w:lang w:val="en-US"/>
+        </w:rPr>
+        <w:t>O</w:t>
+      </w:r>
+      <w:r>
+        <w:rPr>
+          <w:rFonts w:ascii="Times New Roman" w:hAnsi="Times New Roman" w:cs="Times New Roman"/>
+          <w:bCs/>
+          <w:sz w:val="28"/>
+          <w:szCs w:val="28"/>
+        </w:rPr>
+        <w:t>rder</w:t>
+      </w:r>
+      <w:r>
+        <w:rPr>
+          <w:rFonts w:ascii="Times New Roman" w:hAnsi="Times New Roman" w:cs="Times New Roman"/>
+          <w:bCs/>
+          <w:sz w:val="28"/>
+          <w:szCs w:val="28"/>
+          <w:lang w:val="en-US"/>
+        </w:rPr>
+        <w:t>S</w:t>
+      </w:r>
+      <w:r>
+        <w:rPr>
+          <w:rFonts w:ascii="Times New Roman" w:hAnsi="Times New Roman" w:cs="Times New Roman"/>
+          <w:bCs/>
+          <w:sz w:val="28"/>
+          <w:szCs w:val="28"/>
+        </w:rPr>
+        <w:t>tatus</w:t>
+      </w:r>
+      <w:r>
+        <w:rPr>
+          <w:rFonts w:ascii="Times New Roman" w:hAnsi="Times New Roman" w:cs="Times New Roman"/>
+          <w:bCs/>
+          <w:sz w:val="28"/>
+          <w:szCs w:val="28"/>
+        </w:rPr>
         <w:t>)</w:t>
       </w:r>
       <w:r>
@@ -8300,16 +8385,7 @@
           <w:sz w:val="28"/>
           <w:szCs w:val="28"/>
         </w:rPr>
-        <w:t>,</w:t>
-      </w:r>
-      <w:r>
-        <w:rPr>
-          <w:rFonts w:ascii="Times New Roman" w:hAnsi="Times New Roman" w:cs="Times New Roman"/>
-          <w:bCs/>
-          <w:sz w:val="28"/>
-          <w:szCs w:val="28"/>
-        </w:rPr>
-        <w:t xml:space="preserve"> Способы доставки (</w:t>
+        <w:t>, Статус товара (</w:t>
       </w:r>
       <w:proofErr w:type="spellStart"/>
       <w:r>
@@ -8319,16 +8395,7 @@
           <w:sz w:val="28"/>
           <w:szCs w:val="28"/>
         </w:rPr>
-        <w:t>Delivery</w:t>
-      </w:r>
-      <w:r>
-        <w:rPr>
-          <w:rFonts w:ascii="Times New Roman" w:hAnsi="Times New Roman" w:cs="Times New Roman"/>
-          <w:bCs/>
-          <w:sz w:val="28"/>
-          <w:szCs w:val="28"/>
-        </w:rPr>
-        <w:t>Methods</w:t>
+        <w:t>Prod</w:t>
       </w:r>
       <w:proofErr w:type="spellEnd"/>
       <w:r>
@@ -8337,47 +8404,11 @@
           <w:bCs/>
           <w:sz w:val="28"/>
           <w:szCs w:val="28"/>
-        </w:rPr>
-        <w:t>),</w:t>
-      </w:r>
-      <w:r>
-        <w:rPr>
-          <w:rFonts w:ascii="Times New Roman" w:hAnsi="Times New Roman" w:cs="Times New Roman"/>
-          <w:bCs/>
-          <w:sz w:val="28"/>
-          <w:szCs w:val="28"/>
-        </w:rPr>
-        <w:t xml:space="preserve"> Статус заказа (</w:t>
-      </w:r>
-      <w:r>
-        <w:rPr>
-          <w:rFonts w:ascii="Times New Roman" w:hAnsi="Times New Roman" w:cs="Times New Roman"/>
-          <w:bCs/>
-          <w:sz w:val="28"/>
-          <w:szCs w:val="28"/>
           <w:lang w:val="en-US"/>
         </w:rPr>
-        <w:t>O</w:t>
-      </w:r>
-      <w:r>
-        <w:rPr>
-          <w:rFonts w:ascii="Times New Roman" w:hAnsi="Times New Roman" w:cs="Times New Roman"/>
-          <w:bCs/>
-          <w:sz w:val="28"/>
-          <w:szCs w:val="28"/>
-        </w:rPr>
-        <w:t>rder</w:t>
-      </w:r>
-      <w:r>
-        <w:rPr>
-          <w:rFonts w:ascii="Times New Roman" w:hAnsi="Times New Roman" w:cs="Times New Roman"/>
-          <w:bCs/>
-          <w:sz w:val="28"/>
-          <w:szCs w:val="28"/>
-          <w:lang w:val="en-US"/>
-        </w:rPr>
         <w:t>S</w:t>
       </w:r>
+      <w:proofErr w:type="spellStart"/>
       <w:r>
         <w:rPr>
           <w:rFonts w:ascii="Times New Roman" w:hAnsi="Times New Roman" w:cs="Times New Roman"/>
@@ -8387,6 +8418,7 @@
         </w:rPr>
         <w:t>tatus</w:t>
       </w:r>
+      <w:proofErr w:type="spellEnd"/>
       <w:r>
         <w:rPr>
           <w:rFonts w:ascii="Times New Roman" w:hAnsi="Times New Roman" w:cs="Times New Roman"/>
@@ -8395,45 +8427,6 @@
           <w:szCs w:val="28"/>
         </w:rPr>
         <w:t>)</w:t>
-      </w:r>
-      <w:r>
-        <w:rPr>
-          <w:rFonts w:ascii="Times New Roman" w:hAnsi="Times New Roman" w:cs="Times New Roman"/>
-          <w:bCs/>
-          <w:sz w:val="28"/>
-          <w:szCs w:val="28"/>
-        </w:rPr>
-        <w:t>, Статус товара (</w:t>
-      </w:r>
-      <w:proofErr w:type="spellStart"/>
-      <w:r>
-        <w:rPr>
-          <w:rFonts w:ascii="Times New Roman" w:hAnsi="Times New Roman" w:cs="Times New Roman"/>
-          <w:bCs/>
-          <w:sz w:val="28"/>
-          <w:szCs w:val="28"/>
-        </w:rPr>
-        <w:t>Prod</w:t>
-      </w:r>
-      <w:proofErr w:type="spellEnd"/>
-      <w:r>
-        <w:rPr>
-          <w:rFonts w:ascii="Times New Roman" w:hAnsi="Times New Roman" w:cs="Times New Roman"/>
-          <w:bCs/>
-          <w:sz w:val="28"/>
-          <w:szCs w:val="28"/>
-          <w:lang w:val="en-US"/>
-        </w:rPr>
-        <w:t>S</w:t>
-      </w:r>
-      <w:r>
-        <w:rPr>
-          <w:rFonts w:ascii="Times New Roman" w:hAnsi="Times New Roman" w:cs="Times New Roman"/>
-          <w:bCs/>
-          <w:sz w:val="28"/>
-          <w:szCs w:val="28"/>
-        </w:rPr>
-        <w:t>tatus)</w:t>
       </w:r>
       <w:r>
         <w:rPr>
@@ -13754,47 +13747,7 @@
           <w:sz w:val="28"/>
           <w:szCs w:val="28"/>
         </w:rPr>
-        <w:t xml:space="preserve">Android Studio - официальная интегрированная среда разработки для Android от Google (IDE), которая предоставляет множество функций для разработки мобильных приложений. Разработчики могут легко писать исходный код, отлаживать и тестировать качество своего приложения. Поддерживает различные языки программирования, такие как </w:t>
-      </w:r>
-      <w:proofErr w:type="spellStart"/>
-      <w:r>
-        <w:rPr>
-          <w:rFonts w:ascii="Times New Roman" w:hAnsi="Times New Roman" w:cs="Times New Roman"/>
-          <w:bCs/>
-          <w:sz w:val="28"/>
-          <w:szCs w:val="28"/>
-        </w:rPr>
-        <w:t>Java</w:t>
-      </w:r>
-      <w:proofErr w:type="spellEnd"/>
-      <w:r>
-        <w:rPr>
-          <w:rFonts w:ascii="Times New Roman" w:hAnsi="Times New Roman" w:cs="Times New Roman"/>
-          <w:bCs/>
-          <w:sz w:val="28"/>
-          <w:szCs w:val="28"/>
-        </w:rPr>
-        <w:t xml:space="preserve">, </w:t>
-      </w:r>
-      <w:proofErr w:type="spellStart"/>
-      <w:r>
-        <w:rPr>
-          <w:rFonts w:ascii="Times New Roman" w:hAnsi="Times New Roman" w:cs="Times New Roman"/>
-          <w:bCs/>
-          <w:sz w:val="28"/>
-          <w:szCs w:val="28"/>
-        </w:rPr>
-        <w:t>Kotlin</w:t>
-      </w:r>
-      <w:proofErr w:type="spellEnd"/>
-      <w:r>
-        <w:rPr>
-          <w:rFonts w:ascii="Times New Roman" w:hAnsi="Times New Roman" w:cs="Times New Roman"/>
-          <w:bCs/>
-          <w:sz w:val="28"/>
-          <w:szCs w:val="28"/>
-        </w:rPr>
-        <w:t xml:space="preserve">, </w:t>
+        <w:t xml:space="preserve">Android Studio - официальная интегрированная среда разработки для Android от Google (IDE), которая предоставляет множество функций для разработки мобильных приложений. Разработчики могут легко писать исходный код, отлаживать и тестировать качество своего приложения. Поддерживает различные языки программирования, такие как Java, Kotlin, </w:t>
       </w:r>
       <w:proofErr w:type="spellStart"/>
       <w:r>
@@ -14191,25 +14144,14 @@
           <w:szCs w:val="28"/>
         </w:rPr>
       </w:pPr>
-      <w:proofErr w:type="spellStart"/>
-      <w:r>
-        <w:rPr>
-          <w:rFonts w:ascii="Times New Roman" w:hAnsi="Times New Roman" w:cs="Times New Roman"/>
-          <w:bCs/>
-          <w:sz w:val="28"/>
-          <w:szCs w:val="28"/>
-        </w:rPr>
-        <w:t>Android</w:t>
-      </w:r>
-      <w:proofErr w:type="spellEnd"/>
-      <w:r>
-        <w:rPr>
-          <w:rFonts w:ascii="Times New Roman" w:hAnsi="Times New Roman" w:cs="Times New Roman"/>
-          <w:bCs/>
-          <w:sz w:val="28"/>
-          <w:szCs w:val="28"/>
-        </w:rPr>
-        <w:t xml:space="preserve"> Studio легко интегрируется с </w:t>
+      <w:r>
+        <w:rPr>
+          <w:rFonts w:ascii="Times New Roman" w:hAnsi="Times New Roman" w:cs="Times New Roman"/>
+          <w:bCs/>
+          <w:sz w:val="28"/>
+          <w:szCs w:val="28"/>
+        </w:rPr>
+        <w:t xml:space="preserve">Android Studio легко интегрируется с </w:t>
       </w:r>
       <w:r>
         <w:rPr>
@@ -15768,8 +15710,6 @@
         <w:lastRenderedPageBreak/>
         <w:t xml:space="preserve">создана политика на чтение данных из таблиц. На рисунке №12 представлено </w:t>
       </w:r>
-      <w:bookmarkStart w:id="16" w:name="_GoBack"/>
-      <w:bookmarkEnd w:id="16"/>
       <w:r>
         <w:rPr>
           <w:rFonts w:ascii="Times New Roman" w:hAnsi="Times New Roman" w:cs="Times New Roman"/>
@@ -15900,7 +15840,7 @@
               </wp:anchor>
             </w:drawing>
           </mc:Choice>
-          <mc:Fallback xmlns:w16sdtdh="http://schemas.microsoft.com/office/word/2020/wordml/sdtdatahash" xmlns:w16="http://schemas.microsoft.com/office/word/2018/wordml" xmlns:w16cid="http://schemas.microsoft.com/office/word/2016/wordml/cid" xmlns:w16cex="http://schemas.microsoft.com/office/word/2018/wordml/cex" xmlns:oel="http://schemas.microsoft.com/office/2019/extlst" xmlns:am3d="http://schemas.microsoft.com/office/drawing/2017/model3d" xmlns:aink="http://schemas.microsoft.com/office/drawing/2016/ink" xmlns:cx8="http://schemas.microsoft.com/office/drawing/2016/5/14/chartex" xmlns:cx7="http://schemas.microsoft.com/office/drawing/2016/5/13/chartex" xmlns:cx6="http://schemas.microsoft.com/office/drawing/2016/5/12/chartex" xmlns:cx5="http://schemas.microsoft.com/office/drawing/2016/5/11/chartex" xmlns:cx4="http://schemas.microsoft.com/office/drawing/2016/5/10/chartex" xmlns:cx3="http://schemas.microsoft.com/office/drawing/2016/5/9/chartex" xmlns:cx2="http://schemas.microsoft.com/office/drawing/2015/10/21/chartex" xmlns:cx1="http://schemas.microsoft.com/office/drawing/2015/9/8/chartex">
+          <mc:Fallback xmlns:cx1="http://schemas.microsoft.com/office/drawing/2015/9/8/chartex" xmlns:cx2="http://schemas.microsoft.com/office/drawing/2015/10/21/chartex" xmlns:cx3="http://schemas.microsoft.com/office/drawing/2016/5/9/chartex" xmlns:cx4="http://schemas.microsoft.com/office/drawing/2016/5/10/chartex" xmlns:cx5="http://schemas.microsoft.com/office/drawing/2016/5/11/chartex" xmlns:cx6="http://schemas.microsoft.com/office/drawing/2016/5/12/chartex" xmlns:cx7="http://schemas.microsoft.com/office/drawing/2016/5/13/chartex" xmlns:cx8="http://schemas.microsoft.com/office/drawing/2016/5/14/chartex" xmlns:aink="http://schemas.microsoft.com/office/drawing/2016/ink" xmlns:am3d="http://schemas.microsoft.com/office/drawing/2017/model3d" xmlns:oel="http://schemas.microsoft.com/office/2019/extlst" xmlns:w16cex="http://schemas.microsoft.com/office/word/2018/wordml/cex" xmlns:w16cid="http://schemas.microsoft.com/office/word/2016/wordml/cid" xmlns:w16="http://schemas.microsoft.com/office/word/2018/wordml" xmlns:w16sdtdh="http://schemas.microsoft.com/office/word/2020/wordml/sdtdatahash">
             <w:pict>
               <v:group w14:anchorId="77ECDC0B" id="Группа 28" o:spid="_x0000_s1026" style="position:absolute;margin-left:0;margin-top:39.9pt;width:467.75pt;height:365.45pt;z-index:251680768;mso-position-horizontal:center;mso-position-horizontal-relative:margin" coordsize="59404,46412" o:gfxdata="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">
                 <v:shapetype id="_x0000_t75" coordsize="21600,21600" o:spt="75" o:preferrelative="t" path="m@4@5l@4@11@9@11@9@5xe" filled="f" stroked="f">
@@ -16187,27 +16127,7 @@
           <w:sz w:val="28"/>
           <w:szCs w:val="28"/>
         </w:rPr>
-        <w:t xml:space="preserve">Для таблиц </w:t>
-      </w:r>
-      <w:proofErr w:type="spellStart"/>
-      <w:r>
-        <w:rPr>
-          <w:rFonts w:ascii="Times New Roman" w:hAnsi="Times New Roman" w:cs="Times New Roman"/>
-          <w:bCs/>
-          <w:sz w:val="28"/>
-          <w:szCs w:val="28"/>
-        </w:rPr>
-        <w:t>history</w:t>
-      </w:r>
-      <w:proofErr w:type="spellEnd"/>
-      <w:r>
-        <w:rPr>
-          <w:rFonts w:ascii="Times New Roman" w:hAnsi="Times New Roman" w:cs="Times New Roman"/>
-          <w:bCs/>
-          <w:sz w:val="28"/>
-          <w:szCs w:val="28"/>
-        </w:rPr>
-        <w:t xml:space="preserve"> (История покупок), </w:t>
+        <w:t xml:space="preserve">Для таблиц history (История покупок), </w:t>
       </w:r>
       <w:proofErr w:type="spellStart"/>
       <w:r>
@@ -16426,6 +16346,61 @@
           <w:szCs w:val="28"/>
         </w:rPr>
         <w:t xml:space="preserve"> На рисунке №14 представлено готовое создание политик для </w:t>
+      </w:r>
+      <w:r>
+        <w:rPr>
+          <w:noProof/>
+          <w:lang w:eastAsia="ru-RU"/>
+        </w:rPr>
+        <w:drawing>
+          <wp:anchor distT="0" distB="0" distL="114300" distR="114300" simplePos="0" relativeHeight="251693056" behindDoc="0" locked="0" layoutInCell="1" allowOverlap="1" wp14:anchorId="66816C77" wp14:editId="1AC80716">
+            <wp:simplePos x="0" y="0"/>
+            <wp:positionH relativeFrom="margin">
+              <wp:align>center</wp:align>
+            </wp:positionH>
+            <wp:positionV relativeFrom="paragraph">
+              <wp:posOffset>1216198</wp:posOffset>
+            </wp:positionV>
+            <wp:extent cx="5940425" cy="709295"/>
+            <wp:effectExtent l="0" t="0" r="3175" b="0"/>
+            <wp:wrapTopAndBottom/>
+            <wp:docPr id="2" name="Рисунок 2"/>
+            <wp:cNvGraphicFramePr>
+              <a:graphicFrameLocks xmlns:a="http://schemas.openxmlformats.org/drawingml/2006/main" noChangeAspect="1"/>
+            </wp:cNvGraphicFramePr>
+            <a:graphic xmlns:a="http://schemas.openxmlformats.org/drawingml/2006/main">
+              <a:graphicData uri="http://schemas.openxmlformats.org/drawingml/2006/picture">
+                <pic:pic xmlns:pic="http://schemas.openxmlformats.org/drawingml/2006/picture">
+                  <pic:nvPicPr>
+                    <pic:cNvPr id="1" name=""/>
+                    <pic:cNvPicPr/>
+                  </pic:nvPicPr>
+                  <pic:blipFill>
+                    <a:blip r:embed="rId23" cstate="print">
+                      <a:extLst>
+                        <a:ext uri="{28A0092B-C50C-407E-A947-70E740481C1C}">
+                          <a14:useLocalDpi xmlns:a14="http://schemas.microsoft.com/office/drawing/2010/main" val="0"/>
+                        </a:ext>
+                      </a:extLst>
+                    </a:blip>
+                    <a:stretch>
+                      <a:fillRect/>
+                    </a:stretch>
+                  </pic:blipFill>
+                  <pic:spPr>
+                    <a:xfrm>
+                      <a:off x="0" y="0"/>
+                      <a:ext cx="5940425" cy="709295"/>
+                    </a:xfrm>
+                    <a:prstGeom prst="rect">
+                      <a:avLst/>
+                    </a:prstGeom>
+                  </pic:spPr>
+                </pic:pic>
+              </a:graphicData>
+            </a:graphic>
+          </wp:anchor>
+        </w:drawing>
       </w:r>
       <w:r>
         <w:rPr>
@@ -16439,7 +16414,7 @@
         <mc:AlternateContent>
           <mc:Choice Requires="wpg">
             <w:drawing>
-              <wp:anchor distT="0" distB="0" distL="114300" distR="114300" simplePos="0" relativeHeight="251685888" behindDoc="0" locked="0" layoutInCell="1" allowOverlap="1" wp14:anchorId="4DBAFFC4" wp14:editId="52A89269">
+              <wp:anchor distT="0" distB="0" distL="114300" distR="114300" simplePos="0" relativeHeight="251685888" behindDoc="0" locked="0" layoutInCell="1" allowOverlap="1" wp14:anchorId="4DBAFFC4" wp14:editId="69E74015">
                 <wp:simplePos x="0" y="0"/>
                 <wp:positionH relativeFrom="margin">
                   <wp:align>center</wp:align>
@@ -16472,7 +16447,7 @@
                           </pic:cNvPicPr>
                         </pic:nvPicPr>
                         <pic:blipFill>
-                          <a:blip r:embed="rId23" cstate="print">
+                          <a:blip r:embed="rId24" cstate="print">
                             <a:extLst>
                               <a:ext uri="{28A0092B-C50C-407E-A947-70E740481C1C}">
                                 <a14:useLocalDpi xmlns:a14="http://schemas.microsoft.com/office/drawing/2010/main" val="0"/>
@@ -16500,22 +16475,21 @@
                             <a:picLocks noChangeAspect="1"/>
                           </pic:cNvPicPr>
                         </pic:nvPicPr>
-                        <pic:blipFill>
-                          <a:blip r:embed="rId24" cstate="print">
+                        <pic:blipFill rotWithShape="1">
+                          <a:blip r:embed="rId25" cstate="print">
                             <a:extLst>
                               <a:ext uri="{28A0092B-C50C-407E-A947-70E740481C1C}">
                                 <a14:useLocalDpi xmlns:a14="http://schemas.microsoft.com/office/drawing/2010/main" val="0"/>
                               </a:ext>
                             </a:extLst>
                           </a:blip>
-                          <a:stretch>
-                            <a:fillRect/>
-                          </a:stretch>
+                          <a:srcRect t="50832"/>
+                          <a:stretch/>
                         </pic:blipFill>
                         <pic:spPr>
                           <a:xfrm>
-                            <a:off x="0" y="647700"/>
-                            <a:ext cx="5940425" cy="1315085"/>
+                            <a:off x="0" y="1316182"/>
+                            <a:ext cx="5940425" cy="646603"/>
                           </a:xfrm>
                           <a:prstGeom prst="rect">
                             <a:avLst/>
@@ -16530,7 +16504,7 @@
                           </pic:cNvPicPr>
                         </pic:nvPicPr>
                         <pic:blipFill>
-                          <a:blip r:embed="rId25" cstate="print">
+                          <a:blip r:embed="rId26" cstate="print">
                             <a:extLst>
                               <a:ext uri="{28A0092B-C50C-407E-A947-70E740481C1C}">
                                 <a14:useLocalDpi xmlns:a14="http://schemas.microsoft.com/office/drawing/2010/main" val="0"/>
@@ -16557,19 +16531,38 @@
               </wp:anchor>
             </w:drawing>
           </mc:Choice>
-          <mc:Fallback xmlns:w16sdtdh="http://schemas.microsoft.com/office/word/2020/wordml/sdtdatahash" xmlns:w16="http://schemas.microsoft.com/office/word/2018/wordml" xmlns:w16cid="http://schemas.microsoft.com/office/word/2016/wordml/cid" xmlns:w16cex="http://schemas.microsoft.com/office/word/2018/wordml/cex" xmlns:oel="http://schemas.microsoft.com/office/2019/extlst" xmlns:am3d="http://schemas.microsoft.com/office/drawing/2017/model3d" xmlns:aink="http://schemas.microsoft.com/office/drawing/2016/ink" xmlns:cx8="http://schemas.microsoft.com/office/drawing/2016/5/14/chartex" xmlns:cx7="http://schemas.microsoft.com/office/drawing/2016/5/13/chartex" xmlns:cx6="http://schemas.microsoft.com/office/drawing/2016/5/12/chartex" xmlns:cx5="http://schemas.microsoft.com/office/drawing/2016/5/11/chartex" xmlns:cx4="http://schemas.microsoft.com/office/drawing/2016/5/10/chartex" xmlns:cx3="http://schemas.microsoft.com/office/drawing/2016/5/9/chartex" xmlns:cx2="http://schemas.microsoft.com/office/drawing/2015/10/21/chartex" xmlns:cx1="http://schemas.microsoft.com/office/drawing/2015/9/8/chartex">
+          <mc:Fallback>
             <w:pict>
-              <v:group w14:anchorId="1A5F1355" id="Группа 33" o:spid="_x0000_s1026" style="position:absolute;margin-left:0;margin-top:45.3pt;width:467.75pt;height:259.35pt;z-index:251685888;mso-position-horizontal:center;mso-position-horizontal-relative:margin" coordsize="59404,32937" o:gfxdata="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">
+              <v:group w14:anchorId="7BC9C876" id="Группа 33" o:spid="_x0000_s1026" style="position:absolute;margin-left:0;margin-top:45.3pt;width:467.75pt;height:259.35pt;z-index:251685888;mso-position-horizontal:center;mso-position-horizontal-relative:margin" coordsize="59404,32937" o:gfxdata="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">
+                <v:shapetype id="_x0000_t75" coordsize="21600,21600" o:spt="75" o:preferrelative="t" path="m@4@5l@4@11@9@11@9@5xe" filled="f" stroked="f">
+                  <v:stroke joinstyle="miter"/>
+                  <v:formulas>
+                    <v:f eqn="if lineDrawn pixelLineWidth 0"/>
+                    <v:f eqn="sum @0 1 0"/>
+                    <v:f eqn="sum 0 0 @1"/>
+                    <v:f eqn="prod @2 1 2"/>
+                    <v:f eqn="prod @3 21600 pixelWidth"/>
+                    <v:f eqn="prod @3 21600 pixelHeight"/>
+                    <v:f eqn="sum @0 0 1"/>
+                    <v:f eqn="prod @6 1 2"/>
+                    <v:f eqn="prod @7 21600 pixelWidth"/>
+                    <v:f eqn="sum @8 21600 0"/>
+                    <v:f eqn="prod @7 21600 pixelHeight"/>
+                    <v:f eqn="sum @10 21600 0"/>
+                  </v:formulas>
+                  <v:path o:extrusionok="f" gradientshapeok="t" o:connecttype="rect"/>
+                  <o:lock v:ext="edit" aspectratio="t"/>
+                </v:shapetype>
                 <v:shape id="Рисунок 30" o:spid="_x0000_s1027" type="#_x0000_t75" style="position:absolute;width:59404;height:6413;visibility:visible;mso-wrap-style:square" o:gfxdata="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">
-                  <v:imagedata r:id="rId26" o:title=""/>
-                  <v:path arrowok="t"/>
-                </v:shape>
-                <v:shape id="Рисунок 31" o:spid="_x0000_s1028" type="#_x0000_t75" style="position:absolute;top:6477;width:59404;height:13150;visibility:visible;mso-wrap-style:square" o:gfxdata="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">
                   <v:imagedata r:id="rId27" o:title=""/>
                   <v:path arrowok="t"/>
                 </v:shape>
+                <v:shape id="Рисунок 31" o:spid="_x0000_s1028" type="#_x0000_t75" style="position:absolute;top:13161;width:59404;height:6466;visibility:visible;mso-wrap-style:square" o:gfxdata="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">
+                  <v:imagedata r:id="rId28" o:title="" croptop="33313f"/>
+                  <v:path arrowok="t"/>
+                </v:shape>
                 <v:shape id="Рисунок 32" o:spid="_x0000_s1029" type="#_x0000_t75" style="position:absolute;top:19659;width:59404;height:13278;visibility:visible;mso-wrap-style:square" o:gfxdata="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">
-                  <v:imagedata r:id="rId28" o:title=""/>
+                  <v:imagedata r:id="rId29" o:title=""/>
                   <v:path arrowok="t"/>
                 </v:shape>
                 <w10:wrap type="topAndBottom" anchorx="margin"/>
@@ -16587,6 +16580,15 @@
         </w:rPr>
         <w:t>выше описанных таблицы.</w:t>
       </w:r>
+      <w:r>
+        <w:rPr>
+          <w:noProof/>
+          <w:lang w:eastAsia="ru-RU"/>
+        </w:rPr>
+        <w:t xml:space="preserve"> </w:t>
+      </w:r>
+      <w:bookmarkStart w:id="16" w:name="_GoBack"/>
+      <w:bookmarkEnd w:id="16"/>
     </w:p>
     <w:p>
       <w:pPr>
@@ -16671,7 +16673,7 @@
                           </pic:cNvPicPr>
                         </pic:nvPicPr>
                         <pic:blipFill rotWithShape="1">
-                          <a:blip r:embed="rId29" cstate="print">
+                          <a:blip r:embed="rId30" cstate="print">
                             <a:extLst>
                               <a:ext uri="{28A0092B-C50C-407E-A947-70E740481C1C}">
                                 <a14:useLocalDpi xmlns:a14="http://schemas.microsoft.com/office/drawing/2010/main" val="0"/>
@@ -16707,7 +16709,7 @@
                           </pic:cNvPicPr>
                         </pic:nvPicPr>
                         <pic:blipFill>
-                          <a:blip r:embed="rId30" cstate="print">
+                          <a:blip r:embed="rId31" cstate="print">
                             <a:extLst>
                               <a:ext uri="{28A0092B-C50C-407E-A947-70E740481C1C}">
                                 <a14:useLocalDpi xmlns:a14="http://schemas.microsoft.com/office/drawing/2010/main" val="0"/>
@@ -16740,15 +16742,15 @@
               </wp:anchor>
             </w:drawing>
           </mc:Choice>
-          <mc:Fallback xmlns:w16sdtdh="http://schemas.microsoft.com/office/word/2020/wordml/sdtdatahash" xmlns:w16="http://schemas.microsoft.com/office/word/2018/wordml" xmlns:w16cid="http://schemas.microsoft.com/office/word/2016/wordml/cid" xmlns:w16cex="http://schemas.microsoft.com/office/word/2018/wordml/cex" xmlns:oel="http://schemas.microsoft.com/office/2019/extlst" xmlns:am3d="http://schemas.microsoft.com/office/drawing/2017/model3d" xmlns:aink="http://schemas.microsoft.com/office/drawing/2016/ink" xmlns:cx8="http://schemas.microsoft.com/office/drawing/2016/5/14/chartex" xmlns:cx7="http://schemas.microsoft.com/office/drawing/2016/5/13/chartex" xmlns:cx6="http://schemas.microsoft.com/office/drawing/2016/5/12/chartex" xmlns:cx5="http://schemas.microsoft.com/office/drawing/2016/5/11/chartex" xmlns:cx4="http://schemas.microsoft.com/office/drawing/2016/5/10/chartex" xmlns:cx3="http://schemas.microsoft.com/office/drawing/2016/5/9/chartex" xmlns:cx2="http://schemas.microsoft.com/office/drawing/2015/10/21/chartex" xmlns:cx1="http://schemas.microsoft.com/office/drawing/2015/9/8/chartex">
+          <mc:Fallback xmlns:cx1="http://schemas.microsoft.com/office/drawing/2015/9/8/chartex" xmlns:cx2="http://schemas.microsoft.com/office/drawing/2015/10/21/chartex" xmlns:cx3="http://schemas.microsoft.com/office/drawing/2016/5/9/chartex" xmlns:cx4="http://schemas.microsoft.com/office/drawing/2016/5/10/chartex" xmlns:cx5="http://schemas.microsoft.com/office/drawing/2016/5/11/chartex" xmlns:cx6="http://schemas.microsoft.com/office/drawing/2016/5/12/chartex" xmlns:cx7="http://schemas.microsoft.com/office/drawing/2016/5/13/chartex" xmlns:cx8="http://schemas.microsoft.com/office/drawing/2016/5/14/chartex" xmlns:aink="http://schemas.microsoft.com/office/drawing/2016/ink" xmlns:am3d="http://schemas.microsoft.com/office/drawing/2017/model3d" xmlns:oel="http://schemas.microsoft.com/office/2019/extlst" xmlns:w16cex="http://schemas.microsoft.com/office/word/2018/wordml/cex" xmlns:w16cid="http://schemas.microsoft.com/office/word/2016/wordml/cid" xmlns:w16="http://schemas.microsoft.com/office/word/2018/wordml" xmlns:w16sdtdh="http://schemas.microsoft.com/office/word/2020/wordml/sdtdatahash">
             <w:pict>
               <v:group w14:anchorId="13AD2947" id="Группа 26" o:spid="_x0000_s1026" style="position:absolute;margin-left:0;margin-top:61.75pt;width:503.75pt;height:118.55pt;z-index:251676672;mso-position-horizontal:center;mso-position-horizontal-relative:margin;mso-width-relative:margin;mso-height-relative:margin" coordsize="68597,16145" o:gfxdata="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">
                 <v:shape id="Рисунок 24" o:spid="_x0000_s1027" type="#_x0000_t75" style="position:absolute;width:47923;height:16129;visibility:visible;mso-wrap-style:square" o:gfxdata="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">
-                  <v:imagedata r:id="rId31" o:title="" cropright="402f"/>
+                  <v:imagedata r:id="rId32" o:title="" cropright="402f"/>
                   <v:path arrowok="t"/>
                 </v:shape>
                 <v:shape id="Рисунок 25" o:spid="_x0000_s1028" type="#_x0000_t75" style="position:absolute;left:47845;top:80;width:20752;height:16065;visibility:visible;mso-wrap-style:square" o:gfxdata="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">
-                  <v:imagedata r:id="rId32" o:title=""/>
+                  <v:imagedata r:id="rId33" o:title=""/>
                   <v:path arrowok="t"/>
                 </v:shape>
                 <w10:wrap type="topAndBottom" anchorx="margin"/>

</xml_diff>